<commit_message>
Added competencies & skills section. update downloadable documents
</commit_message>
<xml_diff>
--- a/downloads/Jonathan_Trowbridge_Resume_(2025).docx
+++ b/downloads/Jonathan_Trowbridge_Resume_(2025).docx
@@ -402,7 +402,14 @@
           <w:color w:val="000000" w:themeColor="text1"/>
           <w:sz w:val="22"/>
         </w:rPr>
-        <w:t xml:space="preserve">May </w:t>
+        <w:t>Jun.</w:t>
+      </w:r>
+      <w:r>
+        <w:rPr>
+          <w:color w:val="000000" w:themeColor="text1"/>
+          <w:sz w:val="22"/>
+        </w:rPr>
+        <w:t xml:space="preserve"> </w:t>
       </w:r>
       <w:commentRangeStart w:id="10"/>
       <w:r>
@@ -751,7 +758,79 @@
         <w:rPr>
           <w:color w:val="000000" w:themeColor="text1"/>
         </w:rPr>
-        <w:t xml:space="preserve"> Kotlin | Java | C# | Python | JavaScript | TypeScript | Dart</w:t>
+        <w:t xml:space="preserve"> Kotlin</w:t>
+      </w:r>
+      <w:r>
+        <w:rPr>
+          <w:color w:val="000000" w:themeColor="text1"/>
+        </w:rPr>
+        <w:t>,</w:t>
+      </w:r>
+      <w:r>
+        <w:rPr>
+          <w:color w:val="000000" w:themeColor="text1"/>
+        </w:rPr>
+        <w:t xml:space="preserve"> Java</w:t>
+      </w:r>
+      <w:r>
+        <w:rPr>
+          <w:color w:val="000000" w:themeColor="text1"/>
+        </w:rPr>
+        <w:t>,</w:t>
+      </w:r>
+      <w:r>
+        <w:rPr>
+          <w:color w:val="000000" w:themeColor="text1"/>
+        </w:rPr>
+        <w:t xml:space="preserve"> C#</w:t>
+      </w:r>
+      <w:r>
+        <w:rPr>
+          <w:color w:val="000000" w:themeColor="text1"/>
+        </w:rPr>
+        <w:t>,</w:t>
+      </w:r>
+      <w:r>
+        <w:rPr>
+          <w:color w:val="000000" w:themeColor="text1"/>
+        </w:rPr>
+        <w:t xml:space="preserve"> Python</w:t>
+      </w:r>
+      <w:r>
+        <w:rPr>
+          <w:color w:val="000000" w:themeColor="text1"/>
+        </w:rPr>
+        <w:t>,</w:t>
+      </w:r>
+      <w:r>
+        <w:rPr>
+          <w:color w:val="000000" w:themeColor="text1"/>
+        </w:rPr>
+        <w:t xml:space="preserve"> JavaScript</w:t>
+      </w:r>
+      <w:r>
+        <w:rPr>
+          <w:color w:val="000000" w:themeColor="text1"/>
+        </w:rPr>
+        <w:t>,</w:t>
+      </w:r>
+      <w:r>
+        <w:rPr>
+          <w:color w:val="000000" w:themeColor="text1"/>
+        </w:rPr>
+        <w:t xml:space="preserve"> TypeScript</w:t>
+      </w:r>
+      <w:r>
+        <w:rPr>
+          <w:color w:val="000000" w:themeColor="text1"/>
+        </w:rPr>
+        <w:t>,</w:t>
+      </w:r>
+      <w:r>
+        <w:rPr>
+          <w:color w:val="000000" w:themeColor="text1"/>
+        </w:rPr>
+        <w:t xml:space="preserve"> Dart</w:t>
       </w:r>
     </w:p>
     <w:p>
@@ -781,7 +860,85 @@
         <w:rPr>
           <w:color w:val="000000" w:themeColor="text1"/>
         </w:rPr>
-        <w:t xml:space="preserve"> Flutter | Android | iOS | Xamarin | Riverpod | React | Angular |</w:t>
+        <w:t xml:space="preserve"> Flutter</w:t>
+      </w:r>
+      <w:r>
+        <w:rPr>
+          <w:color w:val="000000" w:themeColor="text1"/>
+        </w:rPr>
+        <w:t>,</w:t>
+      </w:r>
+      <w:r>
+        <w:rPr>
+          <w:color w:val="000000" w:themeColor="text1"/>
+        </w:rPr>
+        <w:t xml:space="preserve"> Android</w:t>
+      </w:r>
+      <w:r>
+        <w:rPr>
+          <w:color w:val="000000" w:themeColor="text1"/>
+        </w:rPr>
+        <w:t>,</w:t>
+      </w:r>
+      <w:r>
+        <w:rPr>
+          <w:color w:val="000000" w:themeColor="text1"/>
+        </w:rPr>
+        <w:t xml:space="preserve"> iOS</w:t>
+      </w:r>
+      <w:r>
+        <w:rPr>
+          <w:color w:val="000000" w:themeColor="text1"/>
+        </w:rPr>
+        <w:t>,</w:t>
+      </w:r>
+      <w:r>
+        <w:rPr>
+          <w:color w:val="000000" w:themeColor="text1"/>
+        </w:rPr>
+        <w:t xml:space="preserve"> Xamarin</w:t>
+      </w:r>
+      <w:r>
+        <w:rPr>
+          <w:color w:val="000000" w:themeColor="text1"/>
+        </w:rPr>
+        <w:t>,</w:t>
+      </w:r>
+      <w:r>
+        <w:rPr>
+          <w:color w:val="000000" w:themeColor="text1"/>
+        </w:rPr>
+        <w:t xml:space="preserve"> Riverpod</w:t>
+      </w:r>
+      <w:r>
+        <w:rPr>
+          <w:color w:val="000000" w:themeColor="text1"/>
+        </w:rPr>
+        <w:t xml:space="preserve">, </w:t>
+      </w:r>
+      <w:r>
+        <w:rPr>
+          <w:color w:val="000000" w:themeColor="text1"/>
+        </w:rPr>
+        <w:t>React</w:t>
+      </w:r>
+      <w:r>
+        <w:rPr>
+          <w:color w:val="000000" w:themeColor="text1"/>
+        </w:rPr>
+        <w:t xml:space="preserve">, </w:t>
+      </w:r>
+      <w:r>
+        <w:rPr>
+          <w:color w:val="000000" w:themeColor="text1"/>
+        </w:rPr>
+        <w:t>Angular</w:t>
+      </w:r>
+      <w:r>
+        <w:rPr>
+          <w:color w:val="000000" w:themeColor="text1"/>
+        </w:rPr>
+        <w:t>,</w:t>
       </w:r>
       <w:r>
         <w:rPr>
@@ -801,13 +958,25 @@
         <w:rPr>
           <w:color w:val="000000" w:themeColor="text1"/>
         </w:rPr>
-        <w:t xml:space="preserve"> |</w:t>
-      </w:r>
-      <w:r>
-        <w:rPr>
-          <w:color w:val="000000" w:themeColor="text1"/>
-        </w:rPr>
-        <w:t xml:space="preserve"> ASP.NET | Node.js</w:t>
+        <w:t xml:space="preserve">, </w:t>
+      </w:r>
+      <w:r>
+        <w:rPr>
+          <w:color w:val="000000" w:themeColor="text1"/>
+        </w:rPr>
+        <w:t>ASP.NET</w:t>
+      </w:r>
+      <w:r>
+        <w:rPr>
+          <w:color w:val="000000" w:themeColor="text1"/>
+        </w:rPr>
+        <w:t xml:space="preserve">, </w:t>
+      </w:r>
+      <w:r>
+        <w:rPr>
+          <w:color w:val="000000" w:themeColor="text1"/>
+        </w:rPr>
+        <w:t>Node.js</w:t>
       </w:r>
     </w:p>
     <w:p>
@@ -829,7 +998,19 @@
         <w:rPr>
           <w:color w:val="000000" w:themeColor="text1"/>
         </w:rPr>
-        <w:t xml:space="preserve"> Microsoft SQL Server | SQLite</w:t>
+        <w:t xml:space="preserve"> Microsoft SQL Server</w:t>
+      </w:r>
+      <w:r>
+        <w:rPr>
+          <w:color w:val="000000" w:themeColor="text1"/>
+        </w:rPr>
+        <w:t xml:space="preserve">, </w:t>
+      </w:r>
+      <w:r>
+        <w:rPr>
+          <w:color w:val="000000" w:themeColor="text1"/>
+        </w:rPr>
+        <w:t>SQLite</w:t>
       </w:r>
     </w:p>
     <w:p>
@@ -873,7 +1054,43 @@
         <w:rPr>
           <w:color w:val="000000" w:themeColor="text1"/>
         </w:rPr>
-        <w:t xml:space="preserve"> IntelliJ IDEA Ultimate | Visual Studio Code | Visual Studio | Android Studio | </w:t>
+        <w:t xml:space="preserve"> IntelliJ IDEA</w:t>
+      </w:r>
+      <w:r>
+        <w:rPr>
+          <w:color w:val="000000" w:themeColor="text1"/>
+        </w:rPr>
+        <w:t xml:space="preserve">, IntelliJ Rider, </w:t>
+      </w:r>
+      <w:r>
+        <w:rPr>
+          <w:color w:val="000000" w:themeColor="text1"/>
+        </w:rPr>
+        <w:t>Visual Studio Code</w:t>
+      </w:r>
+      <w:r>
+        <w:rPr>
+          <w:color w:val="000000" w:themeColor="text1"/>
+        </w:rPr>
+        <w:t>,</w:t>
+      </w:r>
+      <w:r>
+        <w:rPr>
+          <w:color w:val="000000" w:themeColor="text1"/>
+        </w:rPr>
+        <w:t xml:space="preserve"> Android Studio</w:t>
+      </w:r>
+      <w:r>
+        <w:rPr>
+          <w:color w:val="000000" w:themeColor="text1"/>
+        </w:rPr>
+        <w:t>,</w:t>
+      </w:r>
+      <w:r>
+        <w:rPr>
+          <w:color w:val="000000" w:themeColor="text1"/>
+        </w:rPr>
+        <w:t xml:space="preserve"> </w:t>
       </w:r>
       <w:proofErr w:type="spellStart"/>
       <w:r>
@@ -887,7 +1104,25 @@
         <w:rPr>
           <w:color w:val="000000" w:themeColor="text1"/>
         </w:rPr>
-        <w:t xml:space="preserve"> | Vim</w:t>
+        <w:t xml:space="preserve">, </w:t>
+      </w:r>
+      <w:r>
+        <w:rPr>
+          <w:color w:val="000000" w:themeColor="text1"/>
+        </w:rPr>
+        <w:t>Visual Studio</w:t>
+      </w:r>
+      <w:r>
+        <w:rPr>
+          <w:color w:val="000000" w:themeColor="text1"/>
+        </w:rPr>
+        <w:t xml:space="preserve">, </w:t>
+      </w:r>
+      <w:r>
+        <w:rPr>
+          <w:color w:val="000000" w:themeColor="text1"/>
+        </w:rPr>
+        <w:t>Vim</w:t>
       </w:r>
     </w:p>
     <w:p>
@@ -909,27 +1144,39 @@
         <w:rPr>
           <w:color w:val="000000" w:themeColor="text1"/>
         </w:rPr>
-        <w:t xml:space="preserve"> Nmap | Netcat | Metasploit | Meterpreter | </w:t>
+        <w:t xml:space="preserve"> </w:t>
+      </w:r>
+      <w:r>
+        <w:rPr>
+          <w:color w:val="000000" w:themeColor="text1"/>
+        </w:rPr>
+        <w:t>Nmap, Netcat, Metasploit, Meterpreter,</w:t>
+      </w:r>
+      <w:r>
+        <w:rPr>
+          <w:color w:val="000000" w:themeColor="text1"/>
+        </w:rPr>
+        <w:t xml:space="preserve"> </w:t>
       </w:r>
       <w:proofErr w:type="spellStart"/>
       <w:r>
         <w:rPr>
           <w:color w:val="000000" w:themeColor="text1"/>
         </w:rPr>
-        <w:t>M</w:t>
-      </w:r>
-      <w:r>
-        <w:rPr>
-          <w:color w:val="000000" w:themeColor="text1"/>
-        </w:rPr>
-        <w:t>sfvenom</w:t>
+        <w:t>Msfvenom</w:t>
       </w:r>
       <w:proofErr w:type="spellEnd"/>
       <w:r>
         <w:rPr>
           <w:color w:val="000000" w:themeColor="text1"/>
         </w:rPr>
-        <w:t xml:space="preserve"> | </w:t>
+        <w:t xml:space="preserve">, </w:t>
+      </w:r>
+      <w:r>
+        <w:rPr>
+          <w:color w:val="000000" w:themeColor="text1"/>
+        </w:rPr>
+        <w:t xml:space="preserve">Sliver, </w:t>
       </w:r>
       <w:proofErr w:type="spellStart"/>
       <w:r>
@@ -943,7 +1190,7 @@
         <w:rPr>
           <w:color w:val="000000" w:themeColor="text1"/>
         </w:rPr>
-        <w:t xml:space="preserve"> | </w:t>
+        <w:t xml:space="preserve">, </w:t>
       </w:r>
       <w:proofErr w:type="spellStart"/>
       <w:r>
@@ -957,19 +1204,19 @@
         <w:rPr>
           <w:color w:val="000000" w:themeColor="text1"/>
         </w:rPr>
-        <w:t xml:space="preserve"> | Hay</w:t>
-      </w:r>
-      <w:r>
-        <w:rPr>
-          <w:color w:val="000000" w:themeColor="text1"/>
-        </w:rPr>
-        <w:t>a</w:t>
-      </w:r>
-      <w:r>
-        <w:rPr>
-          <w:color w:val="000000" w:themeColor="text1"/>
-        </w:rPr>
-        <w:t xml:space="preserve">busa | Sigma | </w:t>
+        <w:t>, Hayabusa,</w:t>
+      </w:r>
+      <w:r>
+        <w:rPr>
+          <w:color w:val="000000" w:themeColor="text1"/>
+        </w:rPr>
+        <w:t xml:space="preserve"> </w:t>
+      </w:r>
+      <w:r>
+        <w:rPr>
+          <w:color w:val="000000" w:themeColor="text1"/>
+        </w:rPr>
+        <w:t xml:space="preserve">Sigma, </w:t>
       </w:r>
       <w:proofErr w:type="spellStart"/>
       <w:r>
@@ -983,13 +1230,7 @@
         <w:rPr>
           <w:color w:val="000000" w:themeColor="text1"/>
         </w:rPr>
-        <w:t xml:space="preserve"> | RITA | </w:t>
-      </w:r>
-      <w:r>
-        <w:rPr>
-          <w:color w:val="000000" w:themeColor="text1"/>
-        </w:rPr>
-        <w:t xml:space="preserve">Legba | Hydra | </w:t>
+        <w:t xml:space="preserve">, RITA, Legba, Hydra, </w:t>
       </w:r>
       <w:proofErr w:type="spellStart"/>
       <w:r>
@@ -1003,7 +1244,7 @@
         <w:rPr>
           <w:color w:val="000000" w:themeColor="text1"/>
         </w:rPr>
-        <w:t xml:space="preserve"> | </w:t>
+        <w:t xml:space="preserve">, </w:t>
       </w:r>
       <w:proofErr w:type="spellStart"/>
       <w:r>
@@ -1017,7 +1258,7 @@
         <w:rPr>
           <w:color w:val="000000" w:themeColor="text1"/>
         </w:rPr>
-        <w:t xml:space="preserve"> | </w:t>
+        <w:t xml:space="preserve">, </w:t>
       </w:r>
       <w:proofErr w:type="spellStart"/>
       <w:r>
@@ -1031,7 +1272,7 @@
         <w:rPr>
           <w:color w:val="000000" w:themeColor="text1"/>
         </w:rPr>
-        <w:t xml:space="preserve"> | </w:t>
+        <w:t xml:space="preserve">, </w:t>
       </w:r>
       <w:proofErr w:type="spellStart"/>
       <w:r>
@@ -1045,7 +1286,7 @@
         <w:rPr>
           <w:color w:val="000000" w:themeColor="text1"/>
         </w:rPr>
-        <w:t xml:space="preserve"> | John | </w:t>
+        <w:t xml:space="preserve">, John, </w:t>
       </w:r>
       <w:proofErr w:type="spellStart"/>
       <w:r>
@@ -1059,7 +1300,7 @@
         <w:rPr>
           <w:color w:val="000000" w:themeColor="text1"/>
         </w:rPr>
-        <w:t xml:space="preserve"> | </w:t>
+        <w:t xml:space="preserve">, </w:t>
       </w:r>
       <w:proofErr w:type="spellStart"/>
       <w:r>
@@ -1073,7 +1314,21 @@
         <w:rPr>
           <w:color w:val="000000" w:themeColor="text1"/>
         </w:rPr>
-        <w:t xml:space="preserve"> |</w:t>
+        <w:t xml:space="preserve">, </w:t>
+      </w:r>
+      <w:proofErr w:type="spellStart"/>
+      <w:r>
+        <w:rPr>
+          <w:color w:val="000000" w:themeColor="text1"/>
+        </w:rPr>
+        <w:t>SQLmap</w:t>
+      </w:r>
+      <w:proofErr w:type="spellEnd"/>
+      <w:r>
+        <w:rPr>
+          <w:color w:val="000000" w:themeColor="text1"/>
+        </w:rPr>
+        <w:t>,</w:t>
       </w:r>
       <w:r>
         <w:rPr>
@@ -1086,56 +1341,104 @@
         <w:rPr>
           <w:color w:val="000000" w:themeColor="text1"/>
         </w:rPr>
-        <w:t>SQLmap</w:t>
+        <w:t>Linpeas</w:t>
       </w:r>
       <w:proofErr w:type="spellEnd"/>
       <w:r>
         <w:rPr>
           <w:color w:val="000000" w:themeColor="text1"/>
         </w:rPr>
-        <w:t xml:space="preserve"> | </w:t>
+        <w:t xml:space="preserve">, </w:t>
       </w:r>
       <w:proofErr w:type="spellStart"/>
       <w:r>
         <w:rPr>
           <w:color w:val="000000" w:themeColor="text1"/>
         </w:rPr>
-        <w:t>Linpeas</w:t>
+        <w:t>Winpeas</w:t>
       </w:r>
       <w:proofErr w:type="spellEnd"/>
       <w:r>
         <w:rPr>
           <w:color w:val="000000" w:themeColor="text1"/>
         </w:rPr>
-        <w:t xml:space="preserve"> | </w:t>
+        <w:t xml:space="preserve">, </w:t>
       </w:r>
       <w:proofErr w:type="spellStart"/>
       <w:r>
         <w:rPr>
           <w:color w:val="000000" w:themeColor="text1"/>
         </w:rPr>
-        <w:t>Winpeas</w:t>
+        <w:t>PowerUp</w:t>
       </w:r>
       <w:proofErr w:type="spellEnd"/>
       <w:r>
         <w:rPr>
           <w:color w:val="000000" w:themeColor="text1"/>
         </w:rPr>
-        <w:t xml:space="preserve"> | </w:t>
+        <w:t xml:space="preserve">, </w:t>
       </w:r>
       <w:proofErr w:type="spellStart"/>
       <w:r>
         <w:rPr>
           <w:color w:val="000000" w:themeColor="text1"/>
         </w:rPr>
-        <w:t>Mimikatz</w:t>
+        <w:t>AADInternals</w:t>
       </w:r>
       <w:proofErr w:type="spellEnd"/>
       <w:r>
         <w:rPr>
           <w:color w:val="000000" w:themeColor="text1"/>
         </w:rPr>
-        <w:t xml:space="preserve"> | Responder</w:t>
+        <w:t xml:space="preserve">, </w:t>
+      </w:r>
+      <w:r>
+        <w:rPr>
+          <w:color w:val="000000" w:themeColor="text1"/>
+        </w:rPr>
+        <w:t xml:space="preserve">Mimikatz, Responder, </w:t>
+      </w:r>
+      <w:proofErr w:type="spellStart"/>
+      <w:r>
+        <w:rPr>
+          <w:color w:val="000000" w:themeColor="text1"/>
+        </w:rPr>
+        <w:t>Impacket</w:t>
+      </w:r>
+      <w:proofErr w:type="spellEnd"/>
+      <w:r>
+        <w:rPr>
+          <w:color w:val="000000" w:themeColor="text1"/>
+        </w:rPr>
+        <w:t xml:space="preserve">, </w:t>
+      </w:r>
+      <w:proofErr w:type="spellStart"/>
+      <w:r>
+        <w:rPr>
+          <w:color w:val="000000" w:themeColor="text1"/>
+        </w:rPr>
+        <w:t>NetExec</w:t>
+      </w:r>
+      <w:proofErr w:type="spellEnd"/>
+      <w:r>
+        <w:rPr>
+          <w:color w:val="000000" w:themeColor="text1"/>
+        </w:rPr>
+        <w:t>, Evil-</w:t>
+      </w:r>
+      <w:proofErr w:type="spellStart"/>
+      <w:r>
+        <w:rPr>
+          <w:color w:val="000000" w:themeColor="text1"/>
+        </w:rPr>
+        <w:t>WinRM</w:t>
+      </w:r>
+      <w:proofErr w:type="spellEnd"/>
+      <w:r>
+        <w:rPr>
+          <w:color w:val="000000" w:themeColor="text1"/>
+        </w:rPr>
+        <w:t>, Git</w:t>
       </w:r>
     </w:p>
     <w:p>
@@ -2982,7 +3285,7 @@
   <w16cex:commentExtensible w16cex:durableId="731FDCBD" w16cex:dateUtc="2025-03-24T12:57:00Z"/>
   <w16cex:commentExtensible w16cex:durableId="0BE96921" w16cex:dateUtc="2025-03-24T16:59:00Z">
     <w16cex:extLst>
-      <w16:ext xmlns:w16sdtfl="http://schemas.microsoft.com/office/word/2024/wordml/sdtformatlock" xmlns:w16du="http://schemas.microsoft.com/office/word/2023/wordml/word16du" xmlns:cr="http://schemas.microsoft.com/office/comments/2020/reactions" xmlns="" w16:uri="{CE6994B0-6A32-4C9F-8C6B-6E91EDA988CE}">
+      <w16:ext xmlns="" xmlns:cr="http://schemas.microsoft.com/office/comments/2020/reactions" xmlns:w16du="http://schemas.microsoft.com/office/word/2023/wordml/word16du" xmlns:w16sdtfl="http://schemas.microsoft.com/office/word/2024/wordml/sdtformatlock" w16:uri="{CE6994B0-6A32-4C9F-8C6B-6E91EDA988CE}">
         <cr:reactions xmlns:cr="http://schemas.microsoft.com/office/comments/2020/reactions">
           <cr:reaction reactionType="1">
             <cr:reactionInfo dateUtc="2025-03-24T20:20:19Z">
@@ -2998,7 +3301,7 @@
   <w16cex:commentExtensible w16cex:durableId="49E26870" w16cex:dateUtc="2025-03-24T17:00:00Z"/>
   <w16cex:commentExtensible w16cex:durableId="17FB0D89" w16cex:dateUtc="2025-03-24T20:26:00Z">
     <w16cex:extLst>
-      <w16:ext xmlns:w16sdtfl="http://schemas.microsoft.com/office/word/2024/wordml/sdtformatlock" xmlns:w16du="http://schemas.microsoft.com/office/word/2023/wordml/word16du" xmlns:cr="http://schemas.microsoft.com/office/comments/2020/reactions" xmlns="" w16:uri="{CE6994B0-6A32-4C9F-8C6B-6E91EDA988CE}">
+      <w16:ext xmlns="" xmlns:cr="http://schemas.microsoft.com/office/comments/2020/reactions" xmlns:w16du="http://schemas.microsoft.com/office/word/2023/wordml/word16du" xmlns:w16sdtfl="http://schemas.microsoft.com/office/word/2024/wordml/sdtformatlock" w16:uri="{CE6994B0-6A32-4C9F-8C6B-6E91EDA988CE}">
         <cr:reactions xmlns:cr="http://schemas.microsoft.com/office/comments/2020/reactions">
           <cr:reaction reactionType="1">
             <cr:reactionInfo dateUtc="2025-03-24T22:29:07Z">
@@ -3015,7 +3318,7 @@
   <w16cex:commentExtensible w16cex:durableId="6E8A6DC5" w16cex:dateUtc="2025-03-24T22:43:00Z"/>
   <w16cex:commentExtensible w16cex:durableId="5229EC10" w16cex:dateUtc="2025-03-24T20:21:00Z">
     <w16cex:extLst>
-      <w16:ext xmlns:w16sdtfl="http://schemas.microsoft.com/office/word/2024/wordml/sdtformatlock" xmlns:w16du="http://schemas.microsoft.com/office/word/2023/wordml/word16du" xmlns:cr="http://schemas.microsoft.com/office/comments/2020/reactions" xmlns="" w16:uri="{CE6994B0-6A32-4C9F-8C6B-6E91EDA988CE}">
+      <w16:ext xmlns="" xmlns:cr="http://schemas.microsoft.com/office/comments/2020/reactions" xmlns:w16du="http://schemas.microsoft.com/office/word/2023/wordml/word16du" xmlns:w16sdtfl="http://schemas.microsoft.com/office/word/2024/wordml/sdtformatlock" w16:uri="{CE6994B0-6A32-4C9F-8C6B-6E91EDA988CE}">
         <cr:reactions xmlns:cr="http://schemas.microsoft.com/office/comments/2020/reactions">
           <cr:reaction reactionType="1">
             <cr:reactionInfo dateUtc="2025-03-24T22:30:32Z">
@@ -3029,7 +3332,7 @@
   <w16cex:commentExtensible w16cex:durableId="230C64D4" w16cex:dateUtc="2025-03-24T13:00:00Z"/>
   <w16cex:commentExtensible w16cex:durableId="5FFCD68C" w16cex:dateUtc="2025-03-24T16:16:00Z">
     <w16cex:extLst>
-      <w16:ext xmlns:w16sdtfl="http://schemas.microsoft.com/office/word/2024/wordml/sdtformatlock" xmlns:w16du="http://schemas.microsoft.com/office/word/2023/wordml/word16du" xmlns:cr="http://schemas.microsoft.com/office/comments/2020/reactions" xmlns="" w16:uri="{CE6994B0-6A32-4C9F-8C6B-6E91EDA988CE}">
+      <w16:ext xmlns="" xmlns:cr="http://schemas.microsoft.com/office/comments/2020/reactions" xmlns:w16du="http://schemas.microsoft.com/office/word/2023/wordml/word16du" xmlns:w16sdtfl="http://schemas.microsoft.com/office/word/2024/wordml/sdtformatlock" w16:uri="{CE6994B0-6A32-4C9F-8C6B-6E91EDA988CE}">
         <cr:reactions xmlns:cr="http://schemas.microsoft.com/office/comments/2020/reactions">
           <cr:reaction reactionType="1">
             <cr:reactionInfo dateUtc="2025-03-24T20:22:51Z">
@@ -3043,7 +3346,7 @@
   <w16cex:commentExtensible w16cex:durableId="67ECAD6F" w16cex:dateUtc="2025-03-24T16:18:00Z"/>
   <w16cex:commentExtensible w16cex:durableId="68510F1A" w16cex:dateUtc="2025-03-24T20:23:00Z">
     <w16cex:extLst>
-      <w16:ext xmlns:w16sdtfl="http://schemas.microsoft.com/office/word/2024/wordml/sdtformatlock" xmlns:w16du="http://schemas.microsoft.com/office/word/2023/wordml/word16du" xmlns:cr="http://schemas.microsoft.com/office/comments/2020/reactions" xmlns="" w16:uri="{CE6994B0-6A32-4C9F-8C6B-6E91EDA988CE}">
+      <w16:ext xmlns="" xmlns:cr="http://schemas.microsoft.com/office/comments/2020/reactions" xmlns:w16du="http://schemas.microsoft.com/office/word/2023/wordml/word16du" xmlns:w16sdtfl="http://schemas.microsoft.com/office/word/2024/wordml/sdtformatlock" w16:uri="{CE6994B0-6A32-4C9F-8C6B-6E91EDA988CE}">
         <cr:reactions xmlns:cr="http://schemas.microsoft.com/office/comments/2020/reactions">
           <cr:reaction reactionType="1">
             <cr:reactionInfo dateUtc="2025-03-24T22:31:20Z">
@@ -3058,7 +3361,7 @@
   <w16cex:commentExtensible w16cex:durableId="46607522" w16cex:dateUtc="2025-03-24T13:00:00Z"/>
   <w16cex:commentExtensible w16cex:durableId="4EA5F4DB" w16cex:dateUtc="2025-03-24T19:23:00Z">
     <w16cex:extLst>
-      <w16:ext xmlns:w16sdtfl="http://schemas.microsoft.com/office/word/2024/wordml/sdtformatlock" xmlns:w16du="http://schemas.microsoft.com/office/word/2023/wordml/word16du" xmlns:cr="http://schemas.microsoft.com/office/comments/2020/reactions" xmlns="" w16:uri="{CE6994B0-6A32-4C9F-8C6B-6E91EDA988CE}">
+      <w16:ext xmlns="" xmlns:cr="http://schemas.microsoft.com/office/comments/2020/reactions" xmlns:w16du="http://schemas.microsoft.com/office/word/2023/wordml/word16du" xmlns:w16sdtfl="http://schemas.microsoft.com/office/word/2024/wordml/sdtformatlock" w16:uri="{CE6994B0-6A32-4C9F-8C6B-6E91EDA988CE}">
         <cr:reactions xmlns:cr="http://schemas.microsoft.com/office/comments/2020/reactions">
           <cr:reaction reactionType="1">
             <cr:reactionInfo dateUtc="2025-03-24T20:24:26Z">
@@ -3072,7 +3375,7 @@
   <w16cex:commentExtensible w16cex:durableId="609618DD" w16cex:dateUtc="2025-03-24T13:01:00Z"/>
   <w16cex:commentExtensible w16cex:durableId="0E76598E" w16cex:dateUtc="2025-03-24T19:14:00Z">
     <w16cex:extLst>
-      <w16:ext xmlns:w16sdtfl="http://schemas.microsoft.com/office/word/2024/wordml/sdtformatlock" xmlns:w16du="http://schemas.microsoft.com/office/word/2023/wordml/word16du" xmlns:cr="http://schemas.microsoft.com/office/comments/2020/reactions" xmlns="" w16:uri="{CE6994B0-6A32-4C9F-8C6B-6E91EDA988CE}">
+      <w16:ext xmlns="" xmlns:cr="http://schemas.microsoft.com/office/comments/2020/reactions" xmlns:w16du="http://schemas.microsoft.com/office/word/2023/wordml/word16du" xmlns:w16sdtfl="http://schemas.microsoft.com/office/word/2024/wordml/sdtformatlock" w16:uri="{CE6994B0-6A32-4C9F-8C6B-6E91EDA988CE}">
         <cr:reactions xmlns:cr="http://schemas.microsoft.com/office/comments/2020/reactions">
           <cr:reaction reactionType="1">
             <cr:reactionInfo dateUtc="2025-03-24T20:24:35Z">
@@ -3086,7 +3389,7 @@
   <w16cex:commentExtensible w16cex:durableId="3FB7613B" w16cex:dateUtc="2025-03-24T13:02:00Z"/>
   <w16cex:commentExtensible w16cex:durableId="0143E4C6" w16cex:dateUtc="2025-03-24T17:10:00Z">
     <w16cex:extLst>
-      <w16:ext xmlns:w16sdtfl="http://schemas.microsoft.com/office/word/2024/wordml/sdtformatlock" xmlns:w16du="http://schemas.microsoft.com/office/word/2023/wordml/word16du" xmlns:cr="http://schemas.microsoft.com/office/comments/2020/reactions" xmlns="" w16:uri="{CE6994B0-6A32-4C9F-8C6B-6E91EDA988CE}">
+      <w16:ext xmlns="" xmlns:cr="http://schemas.microsoft.com/office/comments/2020/reactions" xmlns:w16du="http://schemas.microsoft.com/office/word/2023/wordml/word16du" xmlns:w16sdtfl="http://schemas.microsoft.com/office/word/2024/wordml/sdtformatlock" w16:uri="{CE6994B0-6A32-4C9F-8C6B-6E91EDA988CE}">
         <cr:reactions xmlns:cr="http://schemas.microsoft.com/office/comments/2020/reactions">
           <cr:reaction reactionType="1">
             <cr:reactionInfo dateUtc="2025-03-24T20:24:45Z">
@@ -3099,7 +3402,7 @@
   </w16cex:commentExtensible>
   <w16cex:commentExtensible w16cex:durableId="40D88354" w16cex:dateUtc="2025-03-24T20:25:00Z">
     <w16cex:extLst>
-      <w16:ext xmlns:w16sdtfl="http://schemas.microsoft.com/office/word/2024/wordml/sdtformatlock" xmlns:w16du="http://schemas.microsoft.com/office/word/2023/wordml/word16du" xmlns:cr="http://schemas.microsoft.com/office/comments/2020/reactions" xmlns="" w16:uri="{CE6994B0-6A32-4C9F-8C6B-6E91EDA988CE}">
+      <w16:ext xmlns="" xmlns:cr="http://schemas.microsoft.com/office/comments/2020/reactions" xmlns:w16du="http://schemas.microsoft.com/office/word/2023/wordml/word16du" xmlns:w16sdtfl="http://schemas.microsoft.com/office/word/2024/wordml/sdtformatlock" w16:uri="{CE6994B0-6A32-4C9F-8C6B-6E91EDA988CE}">
         <cr:reactions xmlns:cr="http://schemas.microsoft.com/office/comments/2020/reactions">
           <cr:reaction reactionType="1">
             <cr:reactionInfo dateUtc="2025-03-24T22:36:27Z">
@@ -4907,6 +5210,15 @@
 </file>
 
 <file path=customXml/item1.xml><?xml version="1.0" encoding="utf-8"?>
+<?mso-contentType ?>
+<FormTemplates xmlns="http://schemas.microsoft.com/sharepoint/v3/contenttype/forms">
+  <Display>DocumentLibraryForm</Display>
+  <Edit>DocumentLibraryForm</Edit>
+  <New>DocumentLibraryForm</New>
+</FormTemplates>
+</file>
+
+<file path=customXml/item2.xml><?xml version="1.0" encoding="utf-8"?>
 <p:properties xmlns:p="http://schemas.microsoft.com/office/2006/metadata/properties" xmlns:xsi="http://www.w3.org/2001/XMLSchema-instance" xmlns:pc="http://schemas.microsoft.com/office/infopath/2007/PartnerControls">
   <documentManagement>
     <_ip_UnifiedCompliancePolicyUIAction xmlns="http://schemas.microsoft.com/sharepoint/v3" xsi:nil="true"/>
@@ -4933,20 +5245,7 @@
 </p:properties>
 </file>
 
-<file path=customXml/item2.xml><?xml version="1.0" encoding="utf-8"?>
-<?mso-contentType ?>
-<FormTemplates xmlns="http://schemas.microsoft.com/sharepoint/v3/contenttype/forms">
-  <Display>DocumentLibraryForm</Display>
-  <Edit>DocumentLibraryForm</Edit>
-  <New>DocumentLibraryForm</New>
-</FormTemplates>
-</file>
-
 <file path=customXml/item3.xml><?xml version="1.0" encoding="utf-8"?>
-<b:Sources xmlns:b="http://schemas.openxmlformats.org/officeDocument/2006/bibliography" xmlns="http://schemas.openxmlformats.org/officeDocument/2006/bibliography" SelectedStyle="\APASixthEditionOfficeOnline.xsl" StyleName="APA" Version="6"/>
-</file>
-
-<file path=customXml/item4.xml><?xml version="1.0" encoding="utf-8"?>
 <ct:contentTypeSchema xmlns:ct="http://schemas.microsoft.com/office/2006/metadata/contentType" xmlns:ma="http://schemas.microsoft.com/office/2006/metadata/properties/metaAttributes" ct:_="" ma:_="" ma:contentTypeName="Document" ma:contentTypeID="0x01010079F111ED35F8CC479449609E8A0923A6" ma:contentTypeVersion="30" ma:contentTypeDescription="Create a new document." ma:contentTypeScope="" ma:versionID="cec0622158e8f13124e9e8fd4de31bd1">
   <xsd:schema xmlns:xsd="http://www.w3.org/2001/XMLSchema" xmlns:xs="http://www.w3.org/2001/XMLSchema" xmlns:p="http://schemas.microsoft.com/office/2006/metadata/properties" xmlns:ns1="http://schemas.microsoft.com/sharepoint/v3" xmlns:ns2="71af3243-3dd4-4a8d-8c0d-dd76da1f02a5" xmlns:ns3="16c05727-aa75-4e4a-9b5f-8a80a1165891" xmlns:ns4="230e9df3-be65-4c73-a93b-d1236ebd677e" targetNamespace="http://schemas.microsoft.com/office/2006/metadata/properties" ma:root="true" ma:fieldsID="3b52f30ab005d15df08657af532e6e38" ns1:_="" ns2:_="" ns3:_="" ns4:_="">
     <xsd:import namespace="http://schemas.microsoft.com/sharepoint/v3"/>
@@ -5264,7 +5563,19 @@
 </ct:contentTypeSchema>
 </file>
 
+<file path=customXml/item4.xml><?xml version="1.0" encoding="utf-8"?>
+<b:Sources xmlns:b="http://schemas.openxmlformats.org/officeDocument/2006/bibliography" xmlns="http://schemas.openxmlformats.org/officeDocument/2006/bibliography" SelectedStyle="\APASixthEditionOfficeOnline.xsl" StyleName="APA" Version="6"/>
+</file>
+
 <file path=customXml/itemProps1.xml><?xml version="1.0" encoding="utf-8"?>
+<ds:datastoreItem xmlns:ds="http://schemas.openxmlformats.org/officeDocument/2006/customXml" ds:itemID="{F8158BE5-FF4A-47EA-ABCC-F2FC8C69734F}">
+  <ds:schemaRefs>
+    <ds:schemaRef ds:uri="http://schemas.microsoft.com/sharepoint/v3/contenttype/forms"/>
+  </ds:schemaRefs>
+</ds:datastoreItem>
+</file>
+
+<file path=customXml/itemProps2.xml><?xml version="1.0" encoding="utf-8"?>
 <ds:datastoreItem xmlns:ds="http://schemas.openxmlformats.org/officeDocument/2006/customXml" ds:itemID="{2FA1C4FC-8415-4BF3-9F42-41DE68C426A1}">
   <ds:schemaRefs>
     <ds:schemaRef ds:uri="http://schemas.microsoft.com/office/2006/metadata/properties"/>
@@ -5277,23 +5588,7 @@
 </ds:datastoreItem>
 </file>
 
-<file path=customXml/itemProps2.xml><?xml version="1.0" encoding="utf-8"?>
-<ds:datastoreItem xmlns:ds="http://schemas.openxmlformats.org/officeDocument/2006/customXml" ds:itemID="{F8158BE5-FF4A-47EA-ABCC-F2FC8C69734F}">
-  <ds:schemaRefs>
-    <ds:schemaRef ds:uri="http://schemas.microsoft.com/sharepoint/v3/contenttype/forms"/>
-  </ds:schemaRefs>
-</ds:datastoreItem>
-</file>
-
 <file path=customXml/itemProps3.xml><?xml version="1.0" encoding="utf-8"?>
-<ds:datastoreItem xmlns:ds="http://schemas.openxmlformats.org/officeDocument/2006/customXml" ds:itemID="{ACEC7394-217C-4375-B6B3-36DC985B7200}">
-  <ds:schemaRefs>
-    <ds:schemaRef ds:uri="http://schemas.openxmlformats.org/officeDocument/2006/bibliography"/>
-  </ds:schemaRefs>
-</ds:datastoreItem>
-</file>
-
-<file path=customXml/itemProps4.xml><?xml version="1.0" encoding="utf-8"?>
 <ds:datastoreItem xmlns:ds="http://schemas.openxmlformats.org/officeDocument/2006/customXml" ds:itemID="{E334ADCA-0391-45BE-A0B8-AA9AA9016254}">
   <ds:schemaRefs>
     <ds:schemaRef ds:uri="http://schemas.microsoft.com/office/2006/metadata/contentType"/>
@@ -5314,6 +5609,14 @@
 </ds:datastoreItem>
 </file>
 
+<file path=customXml/itemProps4.xml><?xml version="1.0" encoding="utf-8"?>
+<ds:datastoreItem xmlns:ds="http://schemas.openxmlformats.org/officeDocument/2006/customXml" ds:itemID="{ACEC7394-217C-4375-B6B3-36DC985B7200}">
+  <ds:schemaRefs>
+    <ds:schemaRef ds:uri="http://schemas.openxmlformats.org/officeDocument/2006/bibliography"/>
+  </ds:schemaRefs>
+</ds:datastoreItem>
+</file>
+
 <file path=docMetadata/LabelInfo.xml><?xml version="1.0" encoding="utf-8"?>
 <clbl:labelList xmlns:clbl="http://schemas.microsoft.com/office/2020/mipLabelMetadata"/>
 </file>
</xml_diff>

<commit_message>
Fixed overwrite during build
</commit_message>
<xml_diff>
--- a/downloads/Jonathan_Trowbridge_Resume_(2025).docx
+++ b/downloads/Jonathan_Trowbridge_Resume_(2025).docx
@@ -16,44 +16,7 @@
           <w:sz w:val="28"/>
           <w:szCs w:val="28"/>
         </w:rPr>
-        <w:t xml:space="preserve">Jonathan </w:t>
-      </w:r>
-      <w:commentRangeStart w:id="0"/>
-      <w:commentRangeStart w:id="1"/>
-      <w:r>
-        <w:rPr>
-          <w:sz w:val="28"/>
-          <w:szCs w:val="28"/>
-        </w:rPr>
-        <w:t>Trowbridge</w:t>
-      </w:r>
-      <w:commentRangeEnd w:id="0"/>
-      <w:r>
-        <w:rPr>
-          <w:rStyle w:val="CommentReference"/>
-          <w:rFonts w:eastAsiaTheme="minorHAnsi" w:cstheme="minorBidi"/>
-          <w:b w:val="0"/>
-          <w:caps w:val="0"/>
-          <w:color w:val="747474" w:themeColor="background2" w:themeShade="80"/>
-          <w:spacing w:val="0"/>
-          <w:sz w:val="28"/>
-          <w:szCs w:val="28"/>
-        </w:rPr>
-        <w:commentReference w:id="0"/>
-      </w:r>
-      <w:commentRangeEnd w:id="1"/>
-      <w:r>
-        <w:rPr>
-          <w:rStyle w:val="CommentReference"/>
-          <w:rFonts w:asciiTheme="minorHAnsi" w:eastAsiaTheme="minorHAnsi" w:hAnsiTheme="minorHAnsi" w:cstheme="minorBidi"/>
-          <w:b w:val="0"/>
-          <w:caps w:val="0"/>
-          <w:color w:val="747474" w:themeColor="background2" w:themeShade="80"/>
-          <w:spacing w:val="0"/>
-          <w:sz w:val="28"/>
-          <w:szCs w:val="28"/>
-        </w:rPr>
-        <w:commentReference w:id="1"/>
+        <w:t>Jonathan Trowbridge</w:t>
       </w:r>
     </w:p>
     <w:p>
@@ -110,44 +73,7 @@
         <w:rPr>
           <w:color w:val="000000" w:themeColor="text1"/>
         </w:rPr>
-        <w:t xml:space="preserve">, </w:t>
-      </w:r>
-      <w:commentRangeStart w:id="2"/>
-      <w:commentRangeStart w:id="3"/>
-      <w:commentRangeStart w:id="4"/>
-      <w:r>
-        <w:rPr>
-          <w:color w:val="000000" w:themeColor="text1"/>
-        </w:rPr>
-        <w:t>USA</w:t>
-      </w:r>
-      <w:commentRangeEnd w:id="2"/>
-      <w:r>
-        <w:rPr>
-          <w:rStyle w:val="CommentReference"/>
-          <w:color w:val="000000" w:themeColor="text1"/>
-          <w:sz w:val="22"/>
-          <w:szCs w:val="22"/>
-        </w:rPr>
-        <w:commentReference w:id="2"/>
-      </w:r>
-      <w:commentRangeEnd w:id="3"/>
-      <w:r>
-        <w:rPr>
-          <w:rStyle w:val="CommentReference"/>
-          <w:sz w:val="22"/>
-          <w:szCs w:val="22"/>
-        </w:rPr>
-        <w:commentReference w:id="3"/>
-      </w:r>
-      <w:commentRangeEnd w:id="4"/>
-      <w:r>
-        <w:rPr>
-          <w:rStyle w:val="CommentReference"/>
-          <w:sz w:val="22"/>
-          <w:szCs w:val="22"/>
-        </w:rPr>
-        <w:commentReference w:id="4"/>
+        <w:t>, USA</w:t>
       </w:r>
     </w:p>
     <w:p>
@@ -155,7 +81,7 @@
         <w:spacing w:line="240" w:lineRule="auto"/>
         <w:jc w:val="center"/>
       </w:pPr>
-      <w:hyperlink r:id="rId15" w:history="1">
+      <w:hyperlink r:id="rId11" w:history="1">
         <w:r>
           <w:rPr>
             <w:rStyle w:val="Hyperlink"/>
@@ -166,88 +92,28 @@
       <w:r>
         <w:t xml:space="preserve"> | </w:t>
       </w:r>
-      <w:commentRangeStart w:id="5"/>
-      <w:commentRangeStart w:id="6"/>
-      <w:r>
-        <w:fldChar w:fldCharType="begin"/>
-      </w:r>
-      <w:r>
-        <w:instrText>HYPERLINK "https://github.com/masterwok"</w:instrText>
-      </w:r>
-      <w:r>
-        <w:fldChar w:fldCharType="separate"/>
-      </w:r>
-      <w:r>
-        <w:rPr>
-          <w:rStyle w:val="Hyperlink"/>
-        </w:rPr>
-        <w:t>https://github.com/masterwok</w:t>
-      </w:r>
-      <w:r>
-        <w:fldChar w:fldCharType="end"/>
-      </w:r>
-      <w:commentRangeEnd w:id="5"/>
-      <w:r>
-        <w:rPr>
-          <w:rStyle w:val="CommentReference"/>
-          <w:sz w:val="22"/>
-          <w:szCs w:val="22"/>
-        </w:rPr>
-        <w:commentReference w:id="5"/>
-      </w:r>
-      <w:commentRangeEnd w:id="6"/>
-      <w:r>
-        <w:rPr>
-          <w:rStyle w:val="CommentReference"/>
-          <w:sz w:val="22"/>
-          <w:szCs w:val="22"/>
-        </w:rPr>
-        <w:commentReference w:id="6"/>
-      </w:r>
-    </w:p>
-    <w:commentRangeStart w:id="7"/>
-    <w:commentRangeStart w:id="8"/>
+      <w:hyperlink r:id="rId12" w:history="1">
+        <w:r>
+          <w:rPr>
+            <w:rStyle w:val="Hyperlink"/>
+          </w:rPr>
+          <w:t>https://github.com/masterwok</w:t>
+        </w:r>
+      </w:hyperlink>
+    </w:p>
     <w:p>
       <w:pPr>
         <w:spacing w:line="240" w:lineRule="auto"/>
         <w:jc w:val="center"/>
       </w:pPr>
-      <w:r>
-        <w:fldChar w:fldCharType="begin"/>
-      </w:r>
-      <w:r>
-        <w:instrText>HYPERLINK "https://tryhackme.com/p/masterwok"</w:instrText>
-      </w:r>
-      <w:r>
-        <w:fldChar w:fldCharType="separate"/>
-      </w:r>
-      <w:r>
-        <w:rPr>
-          <w:rStyle w:val="Hyperlink"/>
-        </w:rPr>
-        <w:t>https://tryhackme.com/p/masterwok</w:t>
-      </w:r>
-      <w:r>
-        <w:fldChar w:fldCharType="end"/>
-      </w:r>
-      <w:commentRangeEnd w:id="7"/>
-      <w:r>
-        <w:rPr>
-          <w:rStyle w:val="CommentReference"/>
-          <w:sz w:val="22"/>
-          <w:szCs w:val="22"/>
-        </w:rPr>
-        <w:commentReference w:id="7"/>
-      </w:r>
-      <w:commentRangeEnd w:id="8"/>
-      <w:r>
-        <w:rPr>
-          <w:rStyle w:val="CommentReference"/>
-          <w:sz w:val="22"/>
-          <w:szCs w:val="22"/>
-        </w:rPr>
-        <w:commentReference w:id="8"/>
-      </w:r>
+      <w:hyperlink r:id="rId13" w:history="1">
+        <w:r>
+          <w:rPr>
+            <w:rStyle w:val="Hyperlink"/>
+          </w:rPr>
+          <w:t>https://tryhackme.com/p/masterwok</w:t>
+        </w:r>
+      </w:hyperlink>
     </w:p>
     <w:p>
       <w:pPr>
@@ -287,27 +153,7 @@
         <w:rPr>
           <w:color w:val="000000" w:themeColor="text1"/>
         </w:rPr>
-        <w:t xml:space="preserve">Experienced software engineer with over a decade of success building secure, scalable systems across web and mobile platforms. </w:t>
-      </w:r>
-      <w:commentRangeStart w:id="9"/>
-      <w:r>
-        <w:rPr>
-          <w:color w:val="000000" w:themeColor="text1"/>
-        </w:rPr>
-        <w:t>Currently transitioning into cybersecurity with a focus on penetration testing</w:t>
-      </w:r>
-      <w:commentRangeEnd w:id="9"/>
-      <w:r>
-        <w:rPr>
-          <w:rStyle w:val="CommentReference"/>
-        </w:rPr>
-        <w:commentReference w:id="9"/>
-      </w:r>
-      <w:r>
-        <w:rPr>
-          <w:color w:val="000000" w:themeColor="text1"/>
-        </w:rPr>
-        <w:t>, backed by practical experience through the SANS Applied Cybersecurity (ACS) program, GIAC certifications (</w:t>
+        <w:t>Experienced software engineer with over a decade of success building secure, scalable systems across web and mobile platforms. Currently transitioning into cybersecurity with a focus on penetration testing, backed by practical experience through the SANS Applied Cybersecurity (ACS) program, GIAC certifications (</w:t>
       </w:r>
       <w:r>
         <w:rPr>
@@ -331,21 +177,7 @@
         <w:rPr>
           <w:color w:val="000000" w:themeColor="text1"/>
         </w:rPr>
-        <w:t xml:space="preserve">, GSEC, GFACT), Capture the Flag (CTF) events, and </w:t>
-      </w:r>
-      <w:proofErr w:type="spellStart"/>
-      <w:r>
-        <w:rPr>
-          <w:color w:val="000000" w:themeColor="text1"/>
-        </w:rPr>
-        <w:t>TryHackMe</w:t>
-      </w:r>
-      <w:proofErr w:type="spellEnd"/>
-      <w:r>
-        <w:rPr>
-          <w:color w:val="000000" w:themeColor="text1"/>
-        </w:rPr>
-        <w:t xml:space="preserve"> labs. Brings a strong foundation in full-stack development, secure coding practices, and vulnerability analysis. Recognized for leadership, mentorship, and cross-functional collaboration, with a strategic approach to system design and a strong commitment to continuous learning in cybersecurity.</w:t>
+        <w:t>, GSEC, GFACT), Capture the Flag (CTF) events, and TryHackMe labs. Brings a strong foundation in full-stack development, secure coding practices, and vulnerability analysis. Recognized for leadership, mentorship, and cross-functional collaboration, with a strategic approach to system design and a strong commitment to continuous learning in cybersecurity.</w:t>
       </w:r>
     </w:p>
     <w:p>
@@ -388,7 +220,21 @@
           <w:color w:val="000000" w:themeColor="text1"/>
           <w:sz w:val="22"/>
         </w:rPr>
-        <w:t>Undergraduate Certificate in Applied Cybersecurity | SANS Technology Institute</w:t>
+        <w:t>Undergraduate Certificate in Applied Cybersecurity</w:t>
+      </w:r>
+      <w:r>
+        <w:rPr>
+          <w:color w:val="000000" w:themeColor="text1"/>
+          <w:sz w:val="22"/>
+        </w:rPr>
+        <w:t xml:space="preserve"> (GPA 4.0)</w:t>
+      </w:r>
+      <w:r>
+        <w:rPr>
+          <w:color w:val="000000" w:themeColor="text1"/>
+          <w:sz w:val="22"/>
+        </w:rPr>
+        <w:t xml:space="preserve"> | SANS Technology Institute</w:t>
       </w:r>
       <w:r>
         <w:rPr>
@@ -411,20 +257,12 @@
         </w:rPr>
         <w:t xml:space="preserve"> </w:t>
       </w:r>
-      <w:commentRangeStart w:id="10"/>
       <w:r>
         <w:rPr>
           <w:color w:val="000000" w:themeColor="text1"/>
           <w:sz w:val="22"/>
         </w:rPr>
         <w:t>2025</w:t>
-      </w:r>
-      <w:commentRangeEnd w:id="10"/>
-      <w:r>
-        <w:rPr>
-          <w:rStyle w:val="CommentReference"/>
-        </w:rPr>
-        <w:commentReference w:id="10"/>
       </w:r>
     </w:p>
     <w:p>
@@ -484,69 +322,12 @@
           <w:sz w:val="22"/>
         </w:rPr>
       </w:pPr>
-      <w:commentRangeStart w:id="11"/>
-      <w:commentRangeStart w:id="12"/>
-      <w:commentRangeStart w:id="13"/>
-      <w:commentRangeStart w:id="14"/>
-      <w:commentRangeStart w:id="15"/>
-      <w:r>
-        <w:rPr>
-          <w:color w:val="000000" w:themeColor="text1"/>
-          <w:sz w:val="22"/>
-        </w:rPr>
-        <w:t>Enterprise</w:t>
-      </w:r>
-      <w:commentRangeEnd w:id="11"/>
-      <w:r>
-        <w:rPr>
-          <w:rStyle w:val="CommentReference"/>
-          <w:color w:val="000000" w:themeColor="text1"/>
-          <w:sz w:val="22"/>
-          <w:szCs w:val="22"/>
-        </w:rPr>
-        <w:commentReference w:id="11"/>
-      </w:r>
-      <w:commentRangeEnd w:id="12"/>
-      <w:r>
-        <w:rPr>
-          <w:rStyle w:val="CommentReference"/>
-          <w:color w:val="000000" w:themeColor="text1"/>
-          <w:sz w:val="22"/>
-          <w:szCs w:val="22"/>
-        </w:rPr>
-        <w:commentReference w:id="12"/>
-      </w:r>
-      <w:commentRangeEnd w:id="13"/>
-      <w:r>
-        <w:rPr>
-          <w:rStyle w:val="CommentReference"/>
-          <w:color w:val="000000" w:themeColor="text1"/>
-          <w:sz w:val="22"/>
-          <w:szCs w:val="22"/>
-        </w:rPr>
-        <w:commentReference w:id="13"/>
-      </w:r>
-      <w:commentRangeEnd w:id="14"/>
-      <w:r>
-        <w:rPr>
-          <w:rStyle w:val="CommentReference"/>
-          <w:color w:val="000000" w:themeColor="text1"/>
-        </w:rPr>
-        <w:commentReference w:id="14"/>
-      </w:r>
-      <w:commentRangeEnd w:id="15"/>
-      <w:r>
-        <w:rPr>
-          <w:rStyle w:val="CommentReference"/>
-        </w:rPr>
-        <w:commentReference w:id="15"/>
-      </w:r>
-      <w:r>
-        <w:rPr>
-          <w:color w:val="000000" w:themeColor="text1"/>
-          <w:sz w:val="22"/>
-        </w:rPr>
-        <w:t xml:space="preserve"> Penetration Testing (</w:t>
+      <w:r>
+        <w:rPr>
+          <w:color w:val="000000" w:themeColor="text1"/>
+          <w:sz w:val="22"/>
+        </w:rPr>
+        <w:t>Enterprise Penetration Testing (</w:t>
       </w:r>
       <w:r>
         <w:rPr>
@@ -578,6 +359,13 @@
         </w:rPr>
         <w:tab/>
       </w:r>
+      <w:r>
+        <w:rPr>
+          <w:color w:val="000000" w:themeColor="text1"/>
+          <w:sz w:val="22"/>
+        </w:rPr>
+        <w:t>Jun. 2025</w:t>
+      </w:r>
     </w:p>
     <w:p>
       <w:pPr>
@@ -625,6 +413,13 @@
         </w:rPr>
         <w:tab/>
       </w:r>
+      <w:r>
+        <w:rPr>
+          <w:color w:val="000000" w:themeColor="text1"/>
+          <w:sz w:val="22"/>
+        </w:rPr>
+        <w:t>Apr. 2025</w:t>
+      </w:r>
     </w:p>
     <w:p>
       <w:pPr>
@@ -672,6 +467,13 @@
         </w:rPr>
         <w:tab/>
       </w:r>
+      <w:r>
+        <w:rPr>
+          <w:color w:val="000000" w:themeColor="text1"/>
+          <w:sz w:val="22"/>
+        </w:rPr>
+        <w:t>Feb. 2025</w:t>
+      </w:r>
     </w:p>
     <w:p>
       <w:pPr>
@@ -703,14 +505,35 @@
           <w:color w:val="000000" w:themeColor="text1"/>
           <w:sz w:val="22"/>
         </w:rPr>
-        <w:t>)</w:t>
-      </w:r>
-      <w:r>
-        <w:rPr>
-          <w:color w:val="000000" w:themeColor="text1"/>
-          <w:sz w:val="22"/>
-        </w:rPr>
-        <w:t xml:space="preserve"> | SANS Technology Institute</w:t>
+        <w:t>) | SANS Technology Institute</w:t>
+      </w:r>
+      <w:r>
+        <w:rPr>
+          <w:color w:val="000000" w:themeColor="text1"/>
+          <w:sz w:val="22"/>
+        </w:rPr>
+        <w:tab/>
+      </w:r>
+      <w:r>
+        <w:rPr>
+          <w:color w:val="000000" w:themeColor="text1"/>
+          <w:sz w:val="22"/>
+        </w:rPr>
+        <w:t>Dec</w:t>
+      </w:r>
+      <w:r>
+        <w:rPr>
+          <w:color w:val="000000" w:themeColor="text1"/>
+          <w:sz w:val="22"/>
+        </w:rPr>
+        <w:t>. 202</w:t>
+      </w:r>
+      <w:r>
+        <w:rPr>
+          <w:color w:val="000000" w:themeColor="text1"/>
+          <w:sz w:val="22"/>
+        </w:rPr>
+        <w:t>4</w:t>
       </w:r>
     </w:p>
     <w:p>
@@ -806,6 +629,24 @@
         <w:rPr>
           <w:color w:val="000000" w:themeColor="text1"/>
         </w:rPr>
+        <w:t xml:space="preserve"> </w:t>
+      </w:r>
+      <w:r>
+        <w:rPr>
+          <w:color w:val="000000" w:themeColor="text1"/>
+        </w:rPr>
+        <w:t>Dart</w:t>
+      </w:r>
+      <w:r>
+        <w:rPr>
+          <w:color w:val="000000" w:themeColor="text1"/>
+        </w:rPr>
+        <w:t>,</w:t>
+      </w:r>
+      <w:r>
+        <w:rPr>
+          <w:color w:val="000000" w:themeColor="text1"/>
+        </w:rPr>
         <w:t xml:space="preserve"> JavaScript</w:t>
       </w:r>
       <w:r>
@@ -830,7 +671,7 @@
         <w:rPr>
           <w:color w:val="000000" w:themeColor="text1"/>
         </w:rPr>
-        <w:t xml:space="preserve"> Dart</w:t>
+        <w:t xml:space="preserve"> </w:t>
       </w:r>
     </w:p>
     <w:p>
@@ -1012,6 +853,20 @@
         </w:rPr>
         <w:t>SQLite</w:t>
       </w:r>
+      <w:r>
+        <w:rPr>
+          <w:color w:val="000000" w:themeColor="text1"/>
+        </w:rPr>
+        <w:t xml:space="preserve">, </w:t>
+      </w:r>
+      <w:proofErr w:type="spellStart"/>
+      <w:r>
+        <w:rPr>
+          <w:color w:val="000000" w:themeColor="text1"/>
+        </w:rPr>
+        <w:t>PostgresQL</w:t>
+      </w:r>
+      <w:proofErr w:type="spellEnd"/>
     </w:p>
     <w:p>
       <w:pPr>
@@ -1392,17 +1247,25 @@
         </w:rPr>
         <w:t xml:space="preserve">, </w:t>
       </w:r>
-      <w:r>
-        <w:rPr>
-          <w:color w:val="000000" w:themeColor="text1"/>
-        </w:rPr>
-        <w:t xml:space="preserve">Mimikatz, Responder, </w:t>
-      </w:r>
       <w:proofErr w:type="spellStart"/>
       <w:r>
         <w:rPr>
           <w:color w:val="000000" w:themeColor="text1"/>
         </w:rPr>
+        <w:t>Mimikatz</w:t>
+      </w:r>
+      <w:proofErr w:type="spellEnd"/>
+      <w:r>
+        <w:rPr>
+          <w:color w:val="000000" w:themeColor="text1"/>
+        </w:rPr>
+        <w:t xml:space="preserve">, Responder, </w:t>
+      </w:r>
+      <w:proofErr w:type="spellStart"/>
+      <w:r>
+        <w:rPr>
+          <w:color w:val="000000" w:themeColor="text1"/>
+        </w:rPr>
         <w:t>Impacket</w:t>
       </w:r>
       <w:proofErr w:type="spellEnd"/>
@@ -1438,7 +1301,19 @@
         <w:rPr>
           <w:color w:val="000000" w:themeColor="text1"/>
         </w:rPr>
-        <w:t>, Git</w:t>
+        <w:t xml:space="preserve">, </w:t>
+      </w:r>
+      <w:r>
+        <w:rPr>
+          <w:color w:val="000000" w:themeColor="text1"/>
+        </w:rPr>
+        <w:t xml:space="preserve">Bloodhound, </w:t>
+      </w:r>
+      <w:r>
+        <w:rPr>
+          <w:color w:val="000000" w:themeColor="text1"/>
+        </w:rPr>
+        <w:t>Git</w:t>
       </w:r>
     </w:p>
     <w:p>
@@ -1520,8 +1395,6 @@
         </w:rPr>
         <w:t xml:space="preserve">Sept. </w:t>
       </w:r>
-      <w:commentRangeStart w:id="16"/>
-      <w:commentRangeStart w:id="17"/>
       <w:r>
         <w:rPr>
           <w:color w:val="000000" w:themeColor="text1"/>
@@ -1535,23 +1408,6 @@
           <w:sz w:val="22"/>
         </w:rPr>
         <w:t>21</w:t>
-      </w:r>
-      <w:commentRangeEnd w:id="16"/>
-      <w:r>
-        <w:rPr>
-          <w:rStyle w:val="CommentReference"/>
-          <w:color w:val="000000" w:themeColor="text1"/>
-          <w:sz w:val="22"/>
-          <w:szCs w:val="22"/>
-        </w:rPr>
-        <w:commentReference w:id="16"/>
-      </w:r>
-      <w:commentRangeEnd w:id="17"/>
-      <w:r>
-        <w:rPr>
-          <w:rStyle w:val="CommentReference"/>
-        </w:rPr>
-        <w:commentReference w:id="17"/>
       </w:r>
       <w:r>
         <w:rPr>
@@ -1658,15 +1514,13 @@
           <w:sz w:val="22"/>
         </w:rPr>
       </w:pPr>
-      <w:commentRangeStart w:id="18"/>
-      <w:commentRangeStart w:id="19"/>
       <w:r>
         <w:rPr>
           <w:rStyle w:val="Emphasis"/>
           <w:color w:val="000000" w:themeColor="text1"/>
           <w:sz w:val="22"/>
         </w:rPr>
-        <w:t>Senior Software Engineer</w:t>
+        <w:t xml:space="preserve">Senior </w:t>
       </w:r>
       <w:r>
         <w:rPr>
@@ -1674,6 +1528,22 @@
           <w:color w:val="000000" w:themeColor="text1"/>
           <w:sz w:val="22"/>
         </w:rPr>
+        <w:t xml:space="preserve">Full Stack </w:t>
+      </w:r>
+      <w:r>
+        <w:rPr>
+          <w:rStyle w:val="Emphasis"/>
+          <w:color w:val="000000" w:themeColor="text1"/>
+          <w:sz w:val="22"/>
+        </w:rPr>
+        <w:t>Software Engineer</w:t>
+      </w:r>
+      <w:r>
+        <w:rPr>
+          <w:rStyle w:val="Emphasis"/>
+          <w:color w:val="000000" w:themeColor="text1"/>
+          <w:sz w:val="22"/>
+        </w:rPr>
         <w:t xml:space="preserve"> </w:t>
       </w:r>
       <w:r>
@@ -1689,23 +1559,6 @@
           <w:sz w:val="22"/>
         </w:rPr>
         <w:t>CoStar Group | Richmond, VA (Hybrid)</w:t>
-      </w:r>
-      <w:commentRangeEnd w:id="18"/>
-      <w:r>
-        <w:rPr>
-          <w:rStyle w:val="CommentReference"/>
-          <w:color w:val="000000" w:themeColor="text1"/>
-          <w:sz w:val="22"/>
-          <w:szCs w:val="22"/>
-        </w:rPr>
-        <w:commentReference w:id="18"/>
-      </w:r>
-      <w:commentRangeEnd w:id="19"/>
-      <w:r>
-        <w:rPr>
-          <w:rStyle w:val="CommentReference"/>
-        </w:rPr>
-        <w:commentReference w:id="19"/>
       </w:r>
       <w:r>
         <w:rPr>
@@ -1796,44 +1649,11 @@
           <w:color w:val="000000" w:themeColor="text1"/>
         </w:rPr>
       </w:pPr>
-      <w:commentRangeStart w:id="20"/>
-      <w:commentRangeStart w:id="21"/>
-      <w:commentRangeStart w:id="22"/>
-      <w:r>
-        <w:rPr>
-          <w:color w:val="000000" w:themeColor="text1"/>
-        </w:rPr>
-        <w:t>Built</w:t>
-      </w:r>
-      <w:commentRangeEnd w:id="20"/>
-      <w:r>
-        <w:rPr>
-          <w:rStyle w:val="CommentReference"/>
-          <w:color w:val="000000" w:themeColor="text1"/>
-          <w:sz w:val="22"/>
-          <w:szCs w:val="22"/>
-        </w:rPr>
-        <w:commentReference w:id="20"/>
-      </w:r>
-      <w:commentRangeEnd w:id="21"/>
-      <w:r>
-        <w:rPr>
-          <w:rStyle w:val="CommentReference"/>
-        </w:rPr>
-        <w:commentReference w:id="21"/>
-      </w:r>
-      <w:commentRangeEnd w:id="22"/>
-      <w:r>
-        <w:rPr>
-          <w:rStyle w:val="CommentReference"/>
-        </w:rPr>
-        <w:commentReference w:id="22"/>
-      </w:r>
-      <w:r>
-        <w:rPr>
-          <w:color w:val="000000" w:themeColor="text1"/>
-        </w:rPr>
-        <w:t xml:space="preserve"> and maintained scalable web applications with React, .NET, and Node.js, and developed a reusable .NET Core AWS push notification system adopted across the organization to support real-time, cross-platform communication.</w:t>
+      <w:r>
+        <w:rPr>
+          <w:color w:val="000000" w:themeColor="text1"/>
+        </w:rPr>
+        <w:t>Built and maintained scalable web applications with React, .NET, and Node.js, and developed a reusable .NET Core AWS push notification system adopted across the organization to support real-time, cross-platform communication.</w:t>
       </w:r>
     </w:p>
     <w:p>
@@ -1913,6 +1733,14 @@
           <w:color w:val="000000" w:themeColor="text1"/>
           <w:sz w:val="22"/>
         </w:rPr>
+        <w:t xml:space="preserve">Full Stack </w:t>
+      </w:r>
+      <w:r>
+        <w:rPr>
+          <w:rStyle w:val="Emphasis"/>
+          <w:color w:val="000000" w:themeColor="text1"/>
+          <w:sz w:val="22"/>
+        </w:rPr>
         <w:t>Software Engineer</w:t>
       </w:r>
       <w:r>
@@ -2031,6 +1859,14 @@
           <w:color w:val="000000" w:themeColor="text1"/>
           <w:sz w:val="22"/>
         </w:rPr>
+        <w:t xml:space="preserve">Full Stack </w:t>
+      </w:r>
+      <w:r>
+        <w:rPr>
+          <w:rStyle w:val="Emphasis"/>
+          <w:color w:val="000000" w:themeColor="text1"/>
+          <w:sz w:val="22"/>
+        </w:rPr>
         <w:t>Application Developer</w:t>
       </w:r>
       <w:r>
@@ -2168,45 +2004,37 @@
         <w:rPr>
           <w:color w:val="000000" w:themeColor="text1"/>
         </w:rPr>
-        <w:t>Completed over 1</w:t>
-      </w:r>
-      <w:r>
-        <w:rPr>
-          <w:color w:val="000000" w:themeColor="text1"/>
-        </w:rPr>
-        <w:t>45</w:t>
-      </w:r>
-      <w:r>
-        <w:rPr>
-          <w:color w:val="000000" w:themeColor="text1"/>
-        </w:rPr>
-        <w:t xml:space="preserve"> hands-on cybersecurity challenges on </w:t>
-      </w:r>
-      <w:proofErr w:type="spellStart"/>
-      <w:r>
-        <w:rPr>
-          <w:color w:val="000000" w:themeColor="text1"/>
-        </w:rPr>
-        <w:t>TryHackMe</w:t>
-      </w:r>
-      <w:proofErr w:type="spellEnd"/>
-      <w:r>
-        <w:rPr>
-          <w:color w:val="000000" w:themeColor="text1"/>
-        </w:rPr>
-        <w:t xml:space="preserve"> since October 2024, covering topics such as enumeration, privilege escalation, exploitation, </w:t>
-      </w:r>
-      <w:r>
-        <w:rPr>
-          <w:color w:val="000000" w:themeColor="text1"/>
-        </w:rPr>
-        <w:t xml:space="preserve">persistence, </w:t>
-      </w:r>
-      <w:r>
-        <w:rPr>
-          <w:color w:val="000000" w:themeColor="text1"/>
-        </w:rPr>
-        <w:t>and reverse engineering.</w:t>
+        <w:t xml:space="preserve">Participated in the SANS GCIH </w:t>
+      </w:r>
+      <w:r>
+        <w:rPr>
+          <w:color w:val="000000" w:themeColor="text1"/>
+        </w:rPr>
+        <w:t xml:space="preserve">and GPEN </w:t>
+      </w:r>
+      <w:r>
+        <w:rPr>
+          <w:color w:val="000000" w:themeColor="text1"/>
+        </w:rPr>
+        <w:t>CTF event</w:t>
+      </w:r>
+      <w:r>
+        <w:rPr>
+          <w:color w:val="000000" w:themeColor="text1"/>
+        </w:rPr>
+        <w:t>s</w:t>
+      </w:r>
+      <w:r>
+        <w:rPr>
+          <w:color w:val="000000" w:themeColor="text1"/>
+        </w:rPr>
+        <w:t>, applying knowledge of attacker tactics, techniques, and procedures (TTPs) aligned with real-world threat scenarios</w:t>
+      </w:r>
+      <w:r>
+        <w:rPr>
+          <w:color w:val="000000" w:themeColor="text1"/>
+        </w:rPr>
+        <w:t>.</w:t>
       </w:r>
     </w:p>
     <w:p>
@@ -2222,37 +2050,31 @@
         <w:rPr>
           <w:color w:val="000000" w:themeColor="text1"/>
         </w:rPr>
-        <w:t xml:space="preserve">Participated in the SANS GCIH </w:t>
-      </w:r>
-      <w:r>
-        <w:rPr>
-          <w:color w:val="000000" w:themeColor="text1"/>
-        </w:rPr>
-        <w:t xml:space="preserve">and GPEN </w:t>
-      </w:r>
-      <w:r>
-        <w:rPr>
-          <w:color w:val="000000" w:themeColor="text1"/>
-        </w:rPr>
-        <w:t>CTF event</w:t>
-      </w:r>
-      <w:r>
-        <w:rPr>
-          <w:color w:val="000000" w:themeColor="text1"/>
-        </w:rPr>
-        <w:t>s</w:t>
-      </w:r>
-      <w:r>
-        <w:rPr>
-          <w:color w:val="000000" w:themeColor="text1"/>
-        </w:rPr>
-        <w:t>, applying knowledge of attacker tactics, techniques, and procedures (TTPs) aligned with real-world threat scenarios</w:t>
-      </w:r>
-      <w:r>
-        <w:rPr>
-          <w:color w:val="000000" w:themeColor="text1"/>
-        </w:rPr>
-        <w:t>.</w:t>
+        <w:t>Completed over 1</w:t>
+      </w:r>
+      <w:r>
+        <w:rPr>
+          <w:color w:val="000000" w:themeColor="text1"/>
+        </w:rPr>
+        <w:t>45</w:t>
+      </w:r>
+      <w:r>
+        <w:rPr>
+          <w:color w:val="000000" w:themeColor="text1"/>
+        </w:rPr>
+        <w:t xml:space="preserve"> hands-on cybersecurity challenges on TryHackMe since October 2024, covering topics such as enumeration, privilege escalation, exploitation, </w:t>
+      </w:r>
+      <w:r>
+        <w:rPr>
+          <w:color w:val="000000" w:themeColor="text1"/>
+        </w:rPr>
+        <w:t xml:space="preserve">persistence, </w:t>
+      </w:r>
+      <w:r>
+        <w:rPr>
+          <w:color w:val="000000" w:themeColor="text1"/>
+        </w:rPr>
+        <w:t>and reverse engineering.</w:t>
       </w:r>
     </w:p>
     <w:p>
@@ -2537,7 +2359,7 @@
         </w:rPr>
         <w:t xml:space="preserve">Android Application | </w:t>
       </w:r>
-      <w:hyperlink r:id="rId16" w:history="1">
+      <w:hyperlink r:id="rId14" w:history="1">
         <w:r>
           <w:rPr>
             <w:rStyle w:val="Hyperlink"/>
@@ -2657,7 +2479,7 @@
         </w:rPr>
         <w:t xml:space="preserve">Android Library | </w:t>
       </w:r>
-      <w:hyperlink r:id="rId17" w:history="1">
+      <w:hyperlink r:id="rId15" w:history="1">
         <w:r>
           <w:rPr>
             <w:rStyle w:val="Hyperlink"/>
@@ -2710,738 +2532,6 @@
     </w:sectPr>
   </w:body>
 </w:document>
-</file>
-
-<file path=word/comments.xml><?xml version="1.0" encoding="utf-8"?>
-<w:comments xmlns:wpc="http://schemas.microsoft.com/office/word/2010/wordprocessingCanvas" xmlns:cx="http://schemas.microsoft.com/office/drawing/2014/chartex" xmlns:cx1="http://schemas.microsoft.com/office/drawing/2015/9/8/chartex" xmlns:cx2="http://schemas.microsoft.com/office/drawing/2015/10/21/chartex" xmlns:cx3="http://schemas.microsoft.com/office/drawing/2016/5/9/chartex" xmlns:cx4="http://schemas.microsoft.com/office/drawing/2016/5/10/chartex" xmlns:cx5="http://schemas.microsoft.com/office/drawing/2016/5/11/chartex" xmlns:cx6="http://schemas.microsoft.com/office/drawing/2016/5/12/chartex" xmlns:cx7="http://schemas.microsoft.com/office/drawing/2016/5/13/chartex" xmlns:cx8="http://schemas.microsoft.com/office/drawing/2016/5/14/chartex" xmlns:mc="http://schemas.openxmlformats.org/markup-compatibility/2006" xmlns:aink="http://schemas.microsoft.com/office/drawing/2016/ink" xmlns:am3d="http://schemas.microsoft.com/office/drawing/2017/model3d" xmlns:o="urn:schemas-microsoft-com:office:office" xmlns:oel="http://schemas.microsoft.com/office/2019/extlst" xmlns:r="http://schemas.openxmlformats.org/officeDocument/2006/relationships" xmlns:m="http://schemas.openxmlformats.org/officeDocument/2006/math" xmlns:v="urn:schemas-microsoft-com:vml" xmlns:wp14="http://schemas.microsoft.com/office/word/2010/wordprocessingDrawing" xmlns:wp="http://schemas.openxmlformats.org/drawingml/2006/wordprocessingDrawing" xmlns:w10="urn:schemas-microsoft-com:office:word" xmlns:w="http://schemas.openxmlformats.org/wordprocessingml/2006/main" xmlns:w14="http://schemas.microsoft.com/office/word/2010/wordml" xmlns:w15="http://schemas.microsoft.com/office/word/2012/wordml" xmlns:w16cex="http://schemas.microsoft.com/office/word/2018/wordml/cex" xmlns:w16cid="http://schemas.microsoft.com/office/word/2016/wordml/cid" xmlns:w16="http://schemas.microsoft.com/office/word/2018/wordml" xmlns:w16sdtdh="http://schemas.microsoft.com/office/word/2020/wordml/sdtdatahash" xmlns:w16se="http://schemas.microsoft.com/office/word/2015/wordml/symex" xmlns:wpg="http://schemas.microsoft.com/office/word/2010/wordprocessingGroup" xmlns:wpi="http://schemas.microsoft.com/office/word/2010/wordprocessingInk" xmlns:wne="http://schemas.microsoft.com/office/word/2006/wordml" xmlns:wps="http://schemas.microsoft.com/office/word/2010/wordprocessingShape" mc:Ignorable="w14 w15 w16se w16cid w16 w16cex w16sdtdh wp14">
-  <w:comment w:id="0" w:author="Geyer, Grace" w:date="2025-03-24T08:57:00Z" w:initials="GG">
-    <w:p>
-      <w:pPr>
-        <w:jc w:val="left"/>
-      </w:pPr>
-      <w:r>
-        <w:rPr>
-          <w:rStyle w:val="CommentReference"/>
-        </w:rPr>
-        <w:annotationRef/>
-      </w:r>
-      <w:r>
-        <w:rPr>
-          <w:color w:val="000000"/>
-          <w:sz w:val="20"/>
-          <w:szCs w:val="20"/>
-        </w:rPr>
-        <w:t>This is quite large and takes up a lot of space.</w:t>
-      </w:r>
-    </w:p>
-  </w:comment>
-  <w:comment w:id="1" w:author="Jonathan Trowbridge" w:date="2025-03-24T12:59:00Z" w:initials="JT">
-    <w:p>
-      <w:pPr>
-        <w:pStyle w:val="CommentText"/>
-        <w:jc w:val="left"/>
-      </w:pPr>
-      <w:r>
-        <w:rPr>
-          <w:rStyle w:val="CommentReference"/>
-        </w:rPr>
-        <w:annotationRef/>
-      </w:r>
-      <w:r>
-        <w:t>Reduced font size from 22 to 18 for name.</w:t>
-      </w:r>
-    </w:p>
-  </w:comment>
-  <w:comment w:id="2" w:author="Geyer, Grace" w:date="2025-03-24T08:57:00Z" w:initials="GG">
-    <w:p>
-      <w:pPr>
-        <w:jc w:val="left"/>
-      </w:pPr>
-      <w:r>
-        <w:rPr>
-          <w:rStyle w:val="CommentReference"/>
-        </w:rPr>
-        <w:annotationRef/>
-      </w:r>
-      <w:r>
-        <w:rPr>
-          <w:color w:val="000000"/>
-          <w:sz w:val="20"/>
-          <w:szCs w:val="20"/>
-        </w:rPr>
-        <w:t>All of the content on your resume seems to be in gray font. This can be difficult for some readers visually.</w:t>
-      </w:r>
-    </w:p>
-  </w:comment>
-  <w:comment w:id="3" w:author="Jonathan Trowbridge" w:date="2025-03-24T12:30:00Z" w:initials="JT">
-    <w:p>
-      <w:pPr>
-        <w:pStyle w:val="CommentText"/>
-        <w:jc w:val="left"/>
-      </w:pPr>
-      <w:r>
-        <w:rPr>
-          <w:rStyle w:val="CommentReference"/>
-        </w:rPr>
-        <w:annotationRef/>
-      </w:r>
-      <w:r>
-        <w:t>Thank you for pointing this out. I</w:t>
-      </w:r>
-      <w:r>
-        <w:rPr>
-          <w:rFonts w:hint="cs"/>
-        </w:rPr>
-        <w:t>’</w:t>
-      </w:r>
-      <w:r>
-        <w:t>ve updated the gray fonts to black for accessibility.</w:t>
-      </w:r>
-    </w:p>
-  </w:comment>
-  <w:comment w:id="4" w:author="Jonathan Trowbridge" w:date="2025-03-24T13:00:00Z" w:initials="JT">
-    <w:p>
-      <w:pPr>
-        <w:pStyle w:val="CommentText"/>
-        <w:jc w:val="left"/>
-      </w:pPr>
-      <w:r>
-        <w:rPr>
-          <w:rStyle w:val="CommentReference"/>
-        </w:rPr>
-        <w:annotationRef/>
-      </w:r>
-      <w:r>
-        <w:t>I also realized the template I used had inconsistent font sizes for the section texts. I</w:t>
-      </w:r>
-      <w:r>
-        <w:rPr>
-          <w:rFonts w:hint="cs"/>
-        </w:rPr>
-        <w:t>’</w:t>
-      </w:r>
-      <w:r>
-        <w:t>ve standardized this to 11pt font</w:t>
-      </w:r>
-    </w:p>
-  </w:comment>
-  <w:comment w:id="5" w:author="Geyer, Grace" w:date="2025-03-24T16:26:00Z" w:initials="GG">
-    <w:p>
-      <w:pPr>
-        <w:jc w:val="left"/>
-      </w:pPr>
-      <w:r>
-        <w:rPr>
-          <w:rStyle w:val="CommentReference"/>
-        </w:rPr>
-        <w:annotationRef/>
-      </w:r>
-      <w:r>
-        <w:rPr>
-          <w:color w:val="000000"/>
-          <w:sz w:val="20"/>
-          <w:szCs w:val="20"/>
-        </w:rPr>
-        <w:t>For the sake of spacing, I added this above.</w:t>
-      </w:r>
-    </w:p>
-  </w:comment>
-  <w:comment w:id="6" w:author="Jonathan Trowbridge" w:date="2025-03-24T18:38:00Z" w:initials="JT">
-    <w:p>
-      <w:pPr>
-        <w:pStyle w:val="CommentText"/>
-        <w:jc w:val="left"/>
-      </w:pPr>
-      <w:r>
-        <w:rPr>
-          <w:rStyle w:val="CommentReference"/>
-        </w:rPr>
-        <w:annotationRef/>
-      </w:r>
-      <w:r>
-        <w:t>Looks better, thank you</w:t>
-      </w:r>
-    </w:p>
-  </w:comment>
-  <w:comment w:id="7" w:author="Geyer, Grace" w:date="2025-03-24T08:55:00Z" w:initials="GG">
-    <w:p>
-      <w:pPr>
-        <w:jc w:val="left"/>
-      </w:pPr>
-      <w:r>
-        <w:rPr>
-          <w:rStyle w:val="CommentReference"/>
-        </w:rPr>
-        <w:annotationRef/>
-      </w:r>
-      <w:r>
-        <w:rPr>
-          <w:color w:val="000000"/>
-          <w:sz w:val="20"/>
-          <w:szCs w:val="20"/>
-        </w:rPr>
-        <w:t>I know that including full URL will take up some space here but sometimes hyperlinks do not work for everyone. One our SANS application portal, we have found we can’t click on the hyperlinks and therefore are unable to access the page.</w:t>
-      </w:r>
-    </w:p>
-  </w:comment>
-  <w:comment w:id="8" w:author="Jonathan Trowbridge" w:date="2025-03-24T12:29:00Z" w:initials="JT">
-    <w:p>
-      <w:pPr>
-        <w:pStyle w:val="CommentText"/>
-        <w:jc w:val="left"/>
-      </w:pPr>
-      <w:r>
-        <w:rPr>
-          <w:rStyle w:val="CommentReference"/>
-        </w:rPr>
-        <w:annotationRef/>
-      </w:r>
-      <w:r>
-        <w:t xml:space="preserve">I converted the hyperlinks to be presented as the full URL. Due to the length of the </w:t>
-      </w:r>
-      <w:proofErr w:type="gramStart"/>
-      <w:r>
-        <w:t>URLs</w:t>
-      </w:r>
-      <w:proofErr w:type="gramEnd"/>
-      <w:r>
-        <w:t xml:space="preserve"> I split them across lines to improve readability/formatting. Thoughts?</w:t>
-      </w:r>
-    </w:p>
-  </w:comment>
-  <w:comment w:id="9" w:author="Jonathan Trowbridge" w:date="2025-03-24T18:43:00Z" w:initials="JT">
-    <w:p>
-      <w:pPr>
-        <w:pStyle w:val="CommentText"/>
-        <w:jc w:val="left"/>
-      </w:pPr>
-      <w:r>
-        <w:rPr>
-          <w:rStyle w:val="CommentReference"/>
-        </w:rPr>
-        <w:annotationRef/>
-      </w:r>
-      <w:r>
-        <w:rPr>
-          <w:color w:val="747474"/>
-        </w:rPr>
-        <w:t xml:space="preserve">I removed the titles in the header as advised. In regards to your comment about adding a sentence to the career summary for the target role, do you think this highlighted sentence accomplishes that goal?  </w:t>
-      </w:r>
-    </w:p>
-  </w:comment>
-  <w:comment w:id="10" w:author="Geyer, Grace" w:date="2025-03-24T16:21:00Z" w:initials="GG">
-    <w:p>
-      <w:pPr>
-        <w:jc w:val="left"/>
-      </w:pPr>
-      <w:r>
-        <w:rPr>
-          <w:rStyle w:val="CommentReference"/>
-        </w:rPr>
-        <w:annotationRef/>
-      </w:r>
-      <w:r>
-        <w:rPr>
-          <w:color w:val="000000"/>
-          <w:sz w:val="20"/>
-          <w:szCs w:val="20"/>
-        </w:rPr>
-        <w:t>You should include month here. Same with the education below.</w:t>
-      </w:r>
-    </w:p>
-  </w:comment>
-  <w:comment w:id="11" w:author="Geyer, Grace" w:date="2025-03-24T09:00:00Z" w:initials="GG">
-    <w:p>
-      <w:pPr>
-        <w:jc w:val="left"/>
-      </w:pPr>
-      <w:r>
-        <w:rPr>
-          <w:rStyle w:val="CommentReference"/>
-        </w:rPr>
-        <w:annotationRef/>
-      </w:r>
-      <w:r>
-        <w:rPr>
-          <w:color w:val="000000"/>
-          <w:sz w:val="20"/>
-          <w:szCs w:val="20"/>
-        </w:rPr>
-        <w:t xml:space="preserve">Two things here: </w:t>
-      </w:r>
-    </w:p>
-    <w:p>
-      <w:pPr>
-        <w:jc w:val="left"/>
-      </w:pPr>
-    </w:p>
-    <w:p>
-      <w:pPr>
-        <w:jc w:val="left"/>
-      </w:pPr>
-      <w:r>
-        <w:rPr>
-          <w:color w:val="000000"/>
-          <w:sz w:val="20"/>
-          <w:szCs w:val="20"/>
-        </w:rPr>
-        <w:t>You need to have a sole section for your SANS program. This is separate than your GIAC certs.</w:t>
-      </w:r>
-    </w:p>
-    <w:p>
-      <w:pPr>
-        <w:jc w:val="left"/>
-      </w:pPr>
-    </w:p>
-    <w:p>
-      <w:pPr>
-        <w:jc w:val="left"/>
-      </w:pPr>
-      <w:r>
-        <w:rPr>
-          <w:color w:val="000000"/>
-          <w:sz w:val="20"/>
-          <w:szCs w:val="20"/>
-        </w:rPr>
-        <w:t>Then you need to separate the GIAC certs. Please see an example of what I am referencing to on the SANS resume example.</w:t>
-      </w:r>
-    </w:p>
-  </w:comment>
-  <w:comment w:id="12" w:author="Jonathan Trowbridge" w:date="2025-03-24T12:16:00Z" w:initials="JT">
-    <w:p>
-      <w:pPr>
-        <w:pStyle w:val="CommentText"/>
-        <w:numPr>
-          <w:ilvl w:val="0"/>
-          <w:numId w:val="6"/>
-        </w:numPr>
-        <w:jc w:val="left"/>
-      </w:pPr>
-      <w:r>
-        <w:rPr>
-          <w:rStyle w:val="CommentReference"/>
-        </w:rPr>
-        <w:annotationRef/>
-      </w:r>
-      <w:r>
-        <w:t>Grouped ACS with BS and SANS certifications as shown in sample resume</w:t>
-      </w:r>
-    </w:p>
-    <w:p>
-      <w:pPr>
-        <w:pStyle w:val="CommentText"/>
-        <w:numPr>
-          <w:ilvl w:val="0"/>
-          <w:numId w:val="6"/>
-        </w:numPr>
-        <w:jc w:val="left"/>
-      </w:pPr>
-      <w:r>
-        <w:t>Removed dates from certifications</w:t>
-      </w:r>
-    </w:p>
-  </w:comment>
-  <w:comment w:id="13" w:author="Jonathan Trowbridge" w:date="2025-03-24T12:18:00Z" w:initials="JT">
-    <w:p>
-      <w:pPr>
-        <w:pStyle w:val="CommentText"/>
-        <w:jc w:val="left"/>
-      </w:pPr>
-      <w:r>
-        <w:rPr>
-          <w:rStyle w:val="CommentReference"/>
-        </w:rPr>
-        <w:annotationRef/>
-      </w:r>
-      <w:r>
-        <w:t>I also bolded the cert names within the parenthesis to stand out like in sample resume. Was this a good choice?</w:t>
-      </w:r>
-    </w:p>
-  </w:comment>
-  <w:comment w:id="14" w:author="Geyer, Grace" w:date="2025-03-24T16:23:00Z" w:initials="GG">
-    <w:p>
-      <w:pPr>
-        <w:jc w:val="left"/>
-      </w:pPr>
-      <w:r>
-        <w:rPr>
-          <w:rStyle w:val="CommentReference"/>
-        </w:rPr>
-        <w:annotationRef/>
-      </w:r>
-      <w:r>
-        <w:rPr>
-          <w:color w:val="000000"/>
-          <w:sz w:val="20"/>
-          <w:szCs w:val="20"/>
-        </w:rPr>
-        <w:t>Yes, I think this looks good. Only thing is you do not need to hyperlink it to your GIACS. If they want proof of cert., you can provide them official documents.</w:t>
-      </w:r>
-    </w:p>
-  </w:comment>
-  <w:comment w:id="15" w:author="Jonathan Trowbridge" w:date="2025-03-24T18:31:00Z" w:initials="JT">
-    <w:p>
-      <w:pPr>
-        <w:pStyle w:val="CommentText"/>
-        <w:jc w:val="left"/>
-      </w:pPr>
-      <w:r>
-        <w:rPr>
-          <w:rStyle w:val="CommentReference"/>
-        </w:rPr>
-        <w:annotationRef/>
-      </w:r>
-      <w:r>
-        <w:t xml:space="preserve">Thank you, I removed hyperlinks. </w:t>
-      </w:r>
-    </w:p>
-  </w:comment>
-  <w:comment w:id="16" w:author="Geyer, Grace" w:date="2025-03-24T09:00:00Z" w:initials="GG">
-    <w:p>
-      <w:pPr>
-        <w:jc w:val="left"/>
-      </w:pPr>
-      <w:r>
-        <w:rPr>
-          <w:rStyle w:val="CommentReference"/>
-        </w:rPr>
-        <w:annotationRef/>
-      </w:r>
-      <w:r>
-        <w:rPr>
-          <w:color w:val="000000"/>
-          <w:sz w:val="20"/>
-          <w:szCs w:val="20"/>
-        </w:rPr>
-        <w:t>You need months for all of these dates.</w:t>
-      </w:r>
-    </w:p>
-  </w:comment>
-  <w:comment w:id="17" w:author="Jonathan Trowbridge" w:date="2025-03-24T15:23:00Z" w:initials="JT">
-    <w:p>
-      <w:pPr>
-        <w:pStyle w:val="CommentText"/>
-        <w:jc w:val="left"/>
-      </w:pPr>
-      <w:r>
-        <w:rPr>
-          <w:rStyle w:val="CommentReference"/>
-        </w:rPr>
-        <w:annotationRef/>
-      </w:r>
-      <w:r>
-        <w:t>Added, thank you!</w:t>
-      </w:r>
-    </w:p>
-  </w:comment>
-  <w:comment w:id="18" w:author="Geyer, Grace" w:date="2025-03-24T09:01:00Z" w:initials="GG">
-    <w:p>
-      <w:pPr>
-        <w:jc w:val="left"/>
-      </w:pPr>
-      <w:r>
-        <w:rPr>
-          <w:rStyle w:val="CommentReference"/>
-        </w:rPr>
-        <w:annotationRef/>
-      </w:r>
-      <w:r>
-        <w:rPr>
-          <w:color w:val="000000"/>
-          <w:sz w:val="20"/>
-          <w:szCs w:val="20"/>
-        </w:rPr>
-        <w:t>Bullet points should not be split up between pages.</w:t>
-      </w:r>
-    </w:p>
-  </w:comment>
-  <w:comment w:id="19" w:author="Jonathan Trowbridge" w:date="2025-03-24T15:14:00Z" w:initials="JT">
-    <w:p>
-      <w:pPr>
-        <w:pStyle w:val="CommentText"/>
-        <w:jc w:val="left"/>
-      </w:pPr>
-      <w:r>
-        <w:rPr>
-          <w:rStyle w:val="CommentReference"/>
-        </w:rPr>
-        <w:annotationRef/>
-      </w:r>
-      <w:r>
-        <w:t>Added page breaks to avoid bullets crossing page boundaries. Thank you!</w:t>
-      </w:r>
-    </w:p>
-  </w:comment>
-  <w:comment w:id="20" w:author="Geyer, Grace" w:date="2025-03-24T09:02:00Z" w:initials="GG">
-    <w:p>
-      <w:pPr>
-        <w:jc w:val="left"/>
-      </w:pPr>
-      <w:r>
-        <w:rPr>
-          <w:rStyle w:val="CommentReference"/>
-        </w:rPr>
-        <w:annotationRef/>
-      </w:r>
-      <w:r>
-        <w:rPr>
-          <w:color w:val="000000"/>
-          <w:sz w:val="20"/>
-          <w:szCs w:val="20"/>
-        </w:rPr>
-        <w:t>Your name should be at the top of the second page as well.</w:t>
-      </w:r>
-    </w:p>
-  </w:comment>
-  <w:comment w:id="21" w:author="Jonathan Trowbridge" w:date="2025-03-24T13:10:00Z" w:initials="JT">
-    <w:p>
-      <w:pPr>
-        <w:pStyle w:val="CommentText"/>
-        <w:jc w:val="left"/>
-      </w:pPr>
-      <w:r>
-        <w:rPr>
-          <w:rStyle w:val="CommentReference"/>
-        </w:rPr>
-        <w:annotationRef/>
-      </w:r>
-      <w:r>
-        <w:t>Thank you, I</w:t>
-      </w:r>
-      <w:r>
-        <w:rPr>
-          <w:rFonts w:hint="cs"/>
-        </w:rPr>
-        <w:t>’</w:t>
-      </w:r>
-      <w:r>
-        <w:t>ve updated the header for this page to include my name and most recent title. I might be removing title based on our conversation above. I assumed I shouldn</w:t>
-      </w:r>
-      <w:r>
-        <w:rPr>
-          <w:rFonts w:hint="cs"/>
-        </w:rPr>
-        <w:t>’</w:t>
-      </w:r>
-      <w:r>
-        <w:t xml:space="preserve">t include full header information from the first page here to save vertical page real-estate. Thoughts on this change? </w:t>
-      </w:r>
-    </w:p>
-  </w:comment>
-  <w:comment w:id="22" w:author="Geyer, Grace" w:date="2025-03-24T16:25:00Z" w:initials="GG">
-    <w:p>
-      <w:pPr>
-        <w:jc w:val="left"/>
-      </w:pPr>
-      <w:r>
-        <w:rPr>
-          <w:rStyle w:val="CommentReference"/>
-        </w:rPr>
-        <w:annotationRef/>
-      </w:r>
-      <w:r>
-        <w:rPr>
-          <w:color w:val="000000"/>
-          <w:sz w:val="20"/>
-          <w:szCs w:val="20"/>
-        </w:rPr>
-        <w:t>See comment above. I don’t think you need this on the second page at least.</w:t>
-      </w:r>
-    </w:p>
-  </w:comment>
-</w:comments>
-</file>
-
-<file path=word/commentsExtended.xml><?xml version="1.0" encoding="utf-8"?>
-<w15:commentsEx xmlns:wpc="http://schemas.microsoft.com/office/word/2010/wordprocessingCanvas" xmlns:cx="http://schemas.microsoft.com/office/drawing/2014/chartex" xmlns:cx1="http://schemas.microsoft.com/office/drawing/2015/9/8/chartex" xmlns:cx2="http://schemas.microsoft.com/office/drawing/2015/10/21/chartex" xmlns:cx3="http://schemas.microsoft.com/office/drawing/2016/5/9/chartex" xmlns:cx4="http://schemas.microsoft.com/office/drawing/2016/5/10/chartex" xmlns:cx5="http://schemas.microsoft.com/office/drawing/2016/5/11/chartex" xmlns:cx6="http://schemas.microsoft.com/office/drawing/2016/5/12/chartex" xmlns:cx7="http://schemas.microsoft.com/office/drawing/2016/5/13/chartex" xmlns:cx8="http://schemas.microsoft.com/office/drawing/2016/5/14/chartex" xmlns:mc="http://schemas.openxmlformats.org/markup-compatibility/2006" xmlns:aink="http://schemas.microsoft.com/office/drawing/2016/ink" xmlns:am3d="http://schemas.microsoft.com/office/drawing/2017/model3d" xmlns:o="urn:schemas-microsoft-com:office:office" xmlns:oel="http://schemas.microsoft.com/office/2019/extlst" xmlns:r="http://schemas.openxmlformats.org/officeDocument/2006/relationships" xmlns:m="http://schemas.openxmlformats.org/officeDocument/2006/math" xmlns:v="urn:schemas-microsoft-com:vml" xmlns:wp14="http://schemas.microsoft.com/office/word/2010/wordprocessingDrawing" xmlns:wp="http://schemas.openxmlformats.org/drawingml/2006/wordprocessingDrawing" xmlns:w10="urn:schemas-microsoft-com:office:word" xmlns:w="http://schemas.openxmlformats.org/wordprocessingml/2006/main" xmlns:w14="http://schemas.microsoft.com/office/word/2010/wordml" xmlns:w15="http://schemas.microsoft.com/office/word/2012/wordml" xmlns:w16cex="http://schemas.microsoft.com/office/word/2018/wordml/cex" xmlns:w16cid="http://schemas.microsoft.com/office/word/2016/wordml/cid" xmlns:w16="http://schemas.microsoft.com/office/word/2018/wordml" xmlns:w16sdtdh="http://schemas.microsoft.com/office/word/2020/wordml/sdtdatahash" xmlns:w16se="http://schemas.microsoft.com/office/word/2015/wordml/symex" xmlns:wpg="http://schemas.microsoft.com/office/word/2010/wordprocessingGroup" xmlns:wpi="http://schemas.microsoft.com/office/word/2010/wordprocessingInk" xmlns:wne="http://schemas.microsoft.com/office/word/2006/wordml" xmlns:wps="http://schemas.microsoft.com/office/word/2010/wordprocessingShape" mc:Ignorable="w14 w15 w16se w16cid w16 w16cex w16sdtdh wp14">
-  <w15:commentEx w15:paraId="3C988E53" w15:done="0"/>
-  <w15:commentEx w15:paraId="15F71C97" w15:paraIdParent="3C988E53" w15:done="0"/>
-  <w15:commentEx w15:paraId="68C1267B" w15:done="0"/>
-  <w15:commentEx w15:paraId="0C0CAB97" w15:paraIdParent="68C1267B" w15:done="0"/>
-  <w15:commentEx w15:paraId="4078B1C8" w15:paraIdParent="68C1267B" w15:done="0"/>
-  <w15:commentEx w15:paraId="66838BAF" w15:done="1"/>
-  <w15:commentEx w15:paraId="5E5F0E86" w15:paraIdParent="66838BAF" w15:done="1"/>
-  <w15:commentEx w15:paraId="5E90CC37" w15:done="0"/>
-  <w15:commentEx w15:paraId="30336168" w15:paraIdParent="5E90CC37" w15:done="0"/>
-  <w15:commentEx w15:paraId="100373B9" w15:done="0"/>
-  <w15:commentEx w15:paraId="0BBD9E06" w15:done="0"/>
-  <w15:commentEx w15:paraId="47DF780B" w15:done="0"/>
-  <w15:commentEx w15:paraId="54403372" w15:paraIdParent="47DF780B" w15:done="0"/>
-  <w15:commentEx w15:paraId="680DD545" w15:paraIdParent="47DF780B" w15:done="0"/>
-  <w15:commentEx w15:paraId="02F473D2" w15:paraIdParent="47DF780B" w15:done="0"/>
-  <w15:commentEx w15:paraId="7B8599EC" w15:paraIdParent="47DF780B" w15:done="0"/>
-  <w15:commentEx w15:paraId="578968FD" w15:done="0"/>
-  <w15:commentEx w15:paraId="0C90052D" w15:paraIdParent="578968FD" w15:done="0"/>
-  <w15:commentEx w15:paraId="327BF27E" w15:done="0"/>
-  <w15:commentEx w15:paraId="59AD232C" w15:paraIdParent="327BF27E" w15:done="0"/>
-  <w15:commentEx w15:paraId="6C2D8ED8" w15:done="0"/>
-  <w15:commentEx w15:paraId="6F8CF491" w15:paraIdParent="6C2D8ED8" w15:done="0"/>
-  <w15:commentEx w15:paraId="555AB34D" w15:paraIdParent="6C2D8ED8" w15:done="0"/>
-</w15:commentsEx>
-</file>
-
-<file path=word/commentsExtensible.xml><?xml version="1.0" encoding="utf-8"?>
-<w16cex:commentsExtensible xmlns:wpc="http://schemas.microsoft.com/office/word/2010/wordprocessingCanvas" xmlns:cx="http://schemas.microsoft.com/office/drawing/2014/chartex" xmlns:cx1="http://schemas.microsoft.com/office/drawing/2015/9/8/chartex" xmlns:cx2="http://schemas.microsoft.com/office/drawing/2015/10/21/chartex" xmlns:cx3="http://schemas.microsoft.com/office/drawing/2016/5/9/chartex" xmlns:cx4="http://schemas.microsoft.com/office/drawing/2016/5/10/chartex" xmlns:cx5="http://schemas.microsoft.com/office/drawing/2016/5/11/chartex" xmlns:cx6="http://schemas.microsoft.com/office/drawing/2016/5/12/chartex" xmlns:cx7="http://schemas.microsoft.com/office/drawing/2016/5/13/chartex" xmlns:cx8="http://schemas.microsoft.com/office/drawing/2016/5/14/chartex" xmlns:mc="http://schemas.openxmlformats.org/markup-compatibility/2006" xmlns:aink="http://schemas.microsoft.com/office/drawing/2016/ink" xmlns:am3d="http://schemas.microsoft.com/office/drawing/2017/model3d" xmlns:o="urn:schemas-microsoft-com:office:office" xmlns:oel="http://schemas.microsoft.com/office/2019/extlst" xmlns:r="http://schemas.openxmlformats.org/officeDocument/2006/relationships" xmlns:m="http://schemas.openxmlformats.org/officeDocument/2006/math" xmlns:v="urn:schemas-microsoft-com:vml" xmlns:wp14="http://schemas.microsoft.com/office/word/2010/wordprocessingDrawing" xmlns:wp="http://schemas.openxmlformats.org/drawingml/2006/wordprocessingDrawing" xmlns:w10="urn:schemas-microsoft-com:office:word" xmlns:w="http://schemas.openxmlformats.org/wordprocessingml/2006/main" xmlns:w14="http://schemas.microsoft.com/office/word/2010/wordml" xmlns:w15="http://schemas.microsoft.com/office/word/2012/wordml" xmlns:w16cex="http://schemas.microsoft.com/office/word/2018/wordml/cex" xmlns:w16cid="http://schemas.microsoft.com/office/word/2016/wordml/cid" xmlns:w16="http://schemas.microsoft.com/office/word/2018/wordml" xmlns:w16sdtdh="http://schemas.microsoft.com/office/word/2020/wordml/sdtdatahash" xmlns:w16se="http://schemas.microsoft.com/office/word/2015/wordml/symex" xmlns:wpg="http://schemas.microsoft.com/office/word/2010/wordprocessingGroup" xmlns:wpi="http://schemas.microsoft.com/office/word/2010/wordprocessingInk" xmlns:wne="http://schemas.microsoft.com/office/word/2006/wordml" xmlns:wps="http://schemas.microsoft.com/office/word/2010/wordprocessingShape" mc:Ignorable="w14 w15 w16se w16cid w16 w16cex w16sdtdh wp14">
-  <w16cex:commentExtensible w16cex:durableId="731FDCBD" w16cex:dateUtc="2025-03-24T12:57:00Z"/>
-  <w16cex:commentExtensible w16cex:durableId="0BE96921" w16cex:dateUtc="2025-03-24T16:59:00Z">
-    <w16cex:extLst>
-      <w16:ext xmlns="" xmlns:cr="http://schemas.microsoft.com/office/comments/2020/reactions" xmlns:w16du="http://schemas.microsoft.com/office/word/2023/wordml/word16du" xmlns:w16sdtfl="http://schemas.microsoft.com/office/word/2024/wordml/sdtformatlock" w16:uri="{CE6994B0-6A32-4C9F-8C6B-6E91EDA988CE}">
-        <cr:reactions xmlns:cr="http://schemas.microsoft.com/office/comments/2020/reactions">
-          <cr:reaction reactionType="1">
-            <cr:reactionInfo dateUtc="2025-03-24T20:20:19Z">
-              <cr:user userId="S::ggeyer@sans.edu::845ee84d-781e-45da-a35b-a20ad2266978" userProvider="AD" userName="Geyer, Grace"/>
-            </cr:reactionInfo>
-          </cr:reaction>
-        </cr:reactions>
-      </w16:ext>
-    </w16cex:extLst>
-  </w16cex:commentExtensible>
-  <w16cex:commentExtensible w16cex:durableId="1269B2A3" w16cex:dateUtc="2025-03-24T12:57:00Z"/>
-  <w16cex:commentExtensible w16cex:durableId="6643207A" w16cex:dateUtc="2025-03-24T16:30:00Z"/>
-  <w16cex:commentExtensible w16cex:durableId="49E26870" w16cex:dateUtc="2025-03-24T17:00:00Z"/>
-  <w16cex:commentExtensible w16cex:durableId="17FB0D89" w16cex:dateUtc="2025-03-24T20:26:00Z">
-    <w16cex:extLst>
-      <w16:ext xmlns="" xmlns:cr="http://schemas.microsoft.com/office/comments/2020/reactions" xmlns:w16du="http://schemas.microsoft.com/office/word/2023/wordml/word16du" xmlns:w16sdtfl="http://schemas.microsoft.com/office/word/2024/wordml/sdtformatlock" w16:uri="{CE6994B0-6A32-4C9F-8C6B-6E91EDA988CE}">
-        <cr:reactions xmlns:cr="http://schemas.microsoft.com/office/comments/2020/reactions">
-          <cr:reaction reactionType="1">
-            <cr:reactionInfo dateUtc="2025-03-24T22:29:07Z">
-              <cr:user userId="a982f157df197a1b" userProvider="Windows Live" userName="Jonathan Trowbridge"/>
-            </cr:reactionInfo>
-          </cr:reaction>
-        </cr:reactions>
-      </w16:ext>
-    </w16cex:extLst>
-  </w16cex:commentExtensible>
-  <w16cex:commentExtensible w16cex:durableId="3F8863C3" w16cex:dateUtc="2025-03-24T22:38:00Z"/>
-  <w16cex:commentExtensible w16cex:durableId="34BFD888" w16cex:dateUtc="2025-03-24T12:55:00Z"/>
-  <w16cex:commentExtensible w16cex:durableId="74D9ECC7" w16cex:dateUtc="2025-03-24T16:29:00Z"/>
-  <w16cex:commentExtensible w16cex:durableId="6E8A6DC5" w16cex:dateUtc="2025-03-24T22:43:00Z"/>
-  <w16cex:commentExtensible w16cex:durableId="5229EC10" w16cex:dateUtc="2025-03-24T20:21:00Z">
-    <w16cex:extLst>
-      <w16:ext xmlns="" xmlns:cr="http://schemas.microsoft.com/office/comments/2020/reactions" xmlns:w16du="http://schemas.microsoft.com/office/word/2023/wordml/word16du" xmlns:w16sdtfl="http://schemas.microsoft.com/office/word/2024/wordml/sdtformatlock" w16:uri="{CE6994B0-6A32-4C9F-8C6B-6E91EDA988CE}">
-        <cr:reactions xmlns:cr="http://schemas.microsoft.com/office/comments/2020/reactions">
-          <cr:reaction reactionType="1">
-            <cr:reactionInfo dateUtc="2025-03-24T22:30:32Z">
-              <cr:user userId="a982f157df197a1b" userProvider="Windows Live" userName="Jonathan Trowbridge"/>
-            </cr:reactionInfo>
-          </cr:reaction>
-        </cr:reactions>
-      </w16:ext>
-    </w16cex:extLst>
-  </w16cex:commentExtensible>
-  <w16cex:commentExtensible w16cex:durableId="230C64D4" w16cex:dateUtc="2025-03-24T13:00:00Z"/>
-  <w16cex:commentExtensible w16cex:durableId="5FFCD68C" w16cex:dateUtc="2025-03-24T16:16:00Z">
-    <w16cex:extLst>
-      <w16:ext xmlns="" xmlns:cr="http://schemas.microsoft.com/office/comments/2020/reactions" xmlns:w16du="http://schemas.microsoft.com/office/word/2023/wordml/word16du" xmlns:w16sdtfl="http://schemas.microsoft.com/office/word/2024/wordml/sdtformatlock" w16:uri="{CE6994B0-6A32-4C9F-8C6B-6E91EDA988CE}">
-        <cr:reactions xmlns:cr="http://schemas.microsoft.com/office/comments/2020/reactions">
-          <cr:reaction reactionType="1">
-            <cr:reactionInfo dateUtc="2025-03-24T20:22:51Z">
-              <cr:user userId="S::ggeyer@sans.edu::845ee84d-781e-45da-a35b-a20ad2266978" userProvider="AD" userName="Geyer, Grace"/>
-            </cr:reactionInfo>
-          </cr:reaction>
-        </cr:reactions>
-      </w16:ext>
-    </w16cex:extLst>
-  </w16cex:commentExtensible>
-  <w16cex:commentExtensible w16cex:durableId="67ECAD6F" w16cex:dateUtc="2025-03-24T16:18:00Z"/>
-  <w16cex:commentExtensible w16cex:durableId="68510F1A" w16cex:dateUtc="2025-03-24T20:23:00Z">
-    <w16cex:extLst>
-      <w16:ext xmlns="" xmlns:cr="http://schemas.microsoft.com/office/comments/2020/reactions" xmlns:w16du="http://schemas.microsoft.com/office/word/2023/wordml/word16du" xmlns:w16sdtfl="http://schemas.microsoft.com/office/word/2024/wordml/sdtformatlock" w16:uri="{CE6994B0-6A32-4C9F-8C6B-6E91EDA988CE}">
-        <cr:reactions xmlns:cr="http://schemas.microsoft.com/office/comments/2020/reactions">
-          <cr:reaction reactionType="1">
-            <cr:reactionInfo dateUtc="2025-03-24T22:31:20Z">
-              <cr:user userId="a982f157df197a1b" userProvider="Windows Live" userName="Jonathan Trowbridge"/>
-            </cr:reactionInfo>
-          </cr:reaction>
-        </cr:reactions>
-      </w16:ext>
-    </w16cex:extLst>
-  </w16cex:commentExtensible>
-  <w16cex:commentExtensible w16cex:durableId="0E741701" w16cex:dateUtc="2025-03-24T22:31:00Z"/>
-  <w16cex:commentExtensible w16cex:durableId="46607522" w16cex:dateUtc="2025-03-24T13:00:00Z"/>
-  <w16cex:commentExtensible w16cex:durableId="4EA5F4DB" w16cex:dateUtc="2025-03-24T19:23:00Z">
-    <w16cex:extLst>
-      <w16:ext xmlns="" xmlns:cr="http://schemas.microsoft.com/office/comments/2020/reactions" xmlns:w16du="http://schemas.microsoft.com/office/word/2023/wordml/word16du" xmlns:w16sdtfl="http://schemas.microsoft.com/office/word/2024/wordml/sdtformatlock" w16:uri="{CE6994B0-6A32-4C9F-8C6B-6E91EDA988CE}">
-        <cr:reactions xmlns:cr="http://schemas.microsoft.com/office/comments/2020/reactions">
-          <cr:reaction reactionType="1">
-            <cr:reactionInfo dateUtc="2025-03-24T20:24:26Z">
-              <cr:user userId="S::ggeyer@sans.edu::845ee84d-781e-45da-a35b-a20ad2266978" userProvider="AD" userName="Geyer, Grace"/>
-            </cr:reactionInfo>
-          </cr:reaction>
-        </cr:reactions>
-      </w16:ext>
-    </w16cex:extLst>
-  </w16cex:commentExtensible>
-  <w16cex:commentExtensible w16cex:durableId="609618DD" w16cex:dateUtc="2025-03-24T13:01:00Z"/>
-  <w16cex:commentExtensible w16cex:durableId="0E76598E" w16cex:dateUtc="2025-03-24T19:14:00Z">
-    <w16cex:extLst>
-      <w16:ext xmlns="" xmlns:cr="http://schemas.microsoft.com/office/comments/2020/reactions" xmlns:w16du="http://schemas.microsoft.com/office/word/2023/wordml/word16du" xmlns:w16sdtfl="http://schemas.microsoft.com/office/word/2024/wordml/sdtformatlock" w16:uri="{CE6994B0-6A32-4C9F-8C6B-6E91EDA988CE}">
-        <cr:reactions xmlns:cr="http://schemas.microsoft.com/office/comments/2020/reactions">
-          <cr:reaction reactionType="1">
-            <cr:reactionInfo dateUtc="2025-03-24T20:24:35Z">
-              <cr:user userId="S::ggeyer@sans.edu::845ee84d-781e-45da-a35b-a20ad2266978" userProvider="AD" userName="Geyer, Grace"/>
-            </cr:reactionInfo>
-          </cr:reaction>
-        </cr:reactions>
-      </w16:ext>
-    </w16cex:extLst>
-  </w16cex:commentExtensible>
-  <w16cex:commentExtensible w16cex:durableId="3FB7613B" w16cex:dateUtc="2025-03-24T13:02:00Z"/>
-  <w16cex:commentExtensible w16cex:durableId="0143E4C6" w16cex:dateUtc="2025-03-24T17:10:00Z">
-    <w16cex:extLst>
-      <w16:ext xmlns="" xmlns:cr="http://schemas.microsoft.com/office/comments/2020/reactions" xmlns:w16du="http://schemas.microsoft.com/office/word/2023/wordml/word16du" xmlns:w16sdtfl="http://schemas.microsoft.com/office/word/2024/wordml/sdtformatlock" w16:uri="{CE6994B0-6A32-4C9F-8C6B-6E91EDA988CE}">
-        <cr:reactions xmlns:cr="http://schemas.microsoft.com/office/comments/2020/reactions">
-          <cr:reaction reactionType="1">
-            <cr:reactionInfo dateUtc="2025-03-24T20:24:45Z">
-              <cr:user userId="S::ggeyer@sans.edu::845ee84d-781e-45da-a35b-a20ad2266978" userProvider="AD" userName="Geyer, Grace"/>
-            </cr:reactionInfo>
-          </cr:reaction>
-        </cr:reactions>
-      </w16:ext>
-    </w16cex:extLst>
-  </w16cex:commentExtensible>
-  <w16cex:commentExtensible w16cex:durableId="40D88354" w16cex:dateUtc="2025-03-24T20:25:00Z">
-    <w16cex:extLst>
-      <w16:ext xmlns="" xmlns:cr="http://schemas.microsoft.com/office/comments/2020/reactions" xmlns:w16du="http://schemas.microsoft.com/office/word/2023/wordml/word16du" xmlns:w16sdtfl="http://schemas.microsoft.com/office/word/2024/wordml/sdtformatlock" w16:uri="{CE6994B0-6A32-4C9F-8C6B-6E91EDA988CE}">
-        <cr:reactions xmlns:cr="http://schemas.microsoft.com/office/comments/2020/reactions">
-          <cr:reaction reactionType="1">
-            <cr:reactionInfo dateUtc="2025-03-24T22:36:27Z">
-              <cr:user userId="a982f157df197a1b" userProvider="Windows Live" userName="Jonathan Trowbridge"/>
-            </cr:reactionInfo>
-          </cr:reaction>
-        </cr:reactions>
-      </w16:ext>
-    </w16cex:extLst>
-  </w16cex:commentExtensible>
-</w16cex:commentsExtensible>
-</file>
-
-<file path=word/commentsIds.xml><?xml version="1.0" encoding="utf-8"?>
-<w16cid:commentsIds xmlns:wpc="http://schemas.microsoft.com/office/word/2010/wordprocessingCanvas" xmlns:cx="http://schemas.microsoft.com/office/drawing/2014/chartex" xmlns:cx1="http://schemas.microsoft.com/office/drawing/2015/9/8/chartex" xmlns:cx2="http://schemas.microsoft.com/office/drawing/2015/10/21/chartex" xmlns:cx3="http://schemas.microsoft.com/office/drawing/2016/5/9/chartex" xmlns:cx4="http://schemas.microsoft.com/office/drawing/2016/5/10/chartex" xmlns:cx5="http://schemas.microsoft.com/office/drawing/2016/5/11/chartex" xmlns:cx6="http://schemas.microsoft.com/office/drawing/2016/5/12/chartex" xmlns:cx7="http://schemas.microsoft.com/office/drawing/2016/5/13/chartex" xmlns:cx8="http://schemas.microsoft.com/office/drawing/2016/5/14/chartex" xmlns:mc="http://schemas.openxmlformats.org/markup-compatibility/2006" xmlns:aink="http://schemas.microsoft.com/office/drawing/2016/ink" xmlns:am3d="http://schemas.microsoft.com/office/drawing/2017/model3d" xmlns:o="urn:schemas-microsoft-com:office:office" xmlns:oel="http://schemas.microsoft.com/office/2019/extlst" xmlns:r="http://schemas.openxmlformats.org/officeDocument/2006/relationships" xmlns:m="http://schemas.openxmlformats.org/officeDocument/2006/math" xmlns:v="urn:schemas-microsoft-com:vml" xmlns:wp14="http://schemas.microsoft.com/office/word/2010/wordprocessingDrawing" xmlns:wp="http://schemas.openxmlformats.org/drawingml/2006/wordprocessingDrawing" xmlns:w10="urn:schemas-microsoft-com:office:word" xmlns:w="http://schemas.openxmlformats.org/wordprocessingml/2006/main" xmlns:w14="http://schemas.microsoft.com/office/word/2010/wordml" xmlns:w15="http://schemas.microsoft.com/office/word/2012/wordml" xmlns:w16cex="http://schemas.microsoft.com/office/word/2018/wordml/cex" xmlns:w16cid="http://schemas.microsoft.com/office/word/2016/wordml/cid" xmlns:w16="http://schemas.microsoft.com/office/word/2018/wordml" xmlns:w16sdtdh="http://schemas.microsoft.com/office/word/2020/wordml/sdtdatahash" xmlns:w16se="http://schemas.microsoft.com/office/word/2015/wordml/symex" xmlns:wpg="http://schemas.microsoft.com/office/word/2010/wordprocessingGroup" xmlns:wpi="http://schemas.microsoft.com/office/word/2010/wordprocessingInk" xmlns:wne="http://schemas.microsoft.com/office/word/2006/wordml" xmlns:wps="http://schemas.microsoft.com/office/word/2010/wordprocessingShape" mc:Ignorable="w14 w15 w16se w16cid w16 w16cex w16sdtdh wp14">
-  <w16cid:commentId w16cid:paraId="3C988E53" w16cid:durableId="731FDCBD"/>
-  <w16cid:commentId w16cid:paraId="15F71C97" w16cid:durableId="0BE96921"/>
-  <w16cid:commentId w16cid:paraId="68C1267B" w16cid:durableId="1269B2A3"/>
-  <w16cid:commentId w16cid:paraId="0C0CAB97" w16cid:durableId="6643207A"/>
-  <w16cid:commentId w16cid:paraId="4078B1C8" w16cid:durableId="49E26870"/>
-  <w16cid:commentId w16cid:paraId="66838BAF" w16cid:durableId="17FB0D89"/>
-  <w16cid:commentId w16cid:paraId="5E5F0E86" w16cid:durableId="3F8863C3"/>
-  <w16cid:commentId w16cid:paraId="5E90CC37" w16cid:durableId="34BFD888"/>
-  <w16cid:commentId w16cid:paraId="30336168" w16cid:durableId="74D9ECC7"/>
-  <w16cid:commentId w16cid:paraId="100373B9" w16cid:durableId="6E8A6DC5"/>
-  <w16cid:commentId w16cid:paraId="0BBD9E06" w16cid:durableId="5229EC10"/>
-  <w16cid:commentId w16cid:paraId="47DF780B" w16cid:durableId="230C64D4"/>
-  <w16cid:commentId w16cid:paraId="54403372" w16cid:durableId="5FFCD68C"/>
-  <w16cid:commentId w16cid:paraId="680DD545" w16cid:durableId="67ECAD6F"/>
-  <w16cid:commentId w16cid:paraId="02F473D2" w16cid:durableId="68510F1A"/>
-  <w16cid:commentId w16cid:paraId="7B8599EC" w16cid:durableId="0E741701"/>
-  <w16cid:commentId w16cid:paraId="578968FD" w16cid:durableId="46607522"/>
-  <w16cid:commentId w16cid:paraId="0C90052D" w16cid:durableId="4EA5F4DB"/>
-  <w16cid:commentId w16cid:paraId="327BF27E" w16cid:durableId="609618DD"/>
-  <w16cid:commentId w16cid:paraId="59AD232C" w16cid:durableId="0E76598E"/>
-  <w16cid:commentId w16cid:paraId="6C2D8ED8" w16cid:durableId="3FB7613B"/>
-  <w16cid:commentId w16cid:paraId="6F8CF491" w16cid:durableId="0143E4C6"/>
-  <w16cid:commentId w16cid:paraId="555AB34D" w16cid:durableId="40D88354"/>
-</w16cid:commentsIds>
 </file>
 
 <file path=word/endnotes.xml><?xml version="1.0" encoding="utf-8"?>
@@ -4110,17 +3200,6 @@
     <w:abstractNumId w:val="3"/>
   </w:num>
 </w:numbering>
-</file>
-
-<file path=word/people.xml><?xml version="1.0" encoding="utf-8"?>
-<w15:people xmlns:wpc="http://schemas.microsoft.com/office/word/2010/wordprocessingCanvas" xmlns:cx="http://schemas.microsoft.com/office/drawing/2014/chartex" xmlns:cx1="http://schemas.microsoft.com/office/drawing/2015/9/8/chartex" xmlns:cx2="http://schemas.microsoft.com/office/drawing/2015/10/21/chartex" xmlns:cx3="http://schemas.microsoft.com/office/drawing/2016/5/9/chartex" xmlns:cx4="http://schemas.microsoft.com/office/drawing/2016/5/10/chartex" xmlns:cx5="http://schemas.microsoft.com/office/drawing/2016/5/11/chartex" xmlns:cx6="http://schemas.microsoft.com/office/drawing/2016/5/12/chartex" xmlns:cx7="http://schemas.microsoft.com/office/drawing/2016/5/13/chartex" xmlns:cx8="http://schemas.microsoft.com/office/drawing/2016/5/14/chartex" xmlns:mc="http://schemas.openxmlformats.org/markup-compatibility/2006" xmlns:aink="http://schemas.microsoft.com/office/drawing/2016/ink" xmlns:am3d="http://schemas.microsoft.com/office/drawing/2017/model3d" xmlns:o="urn:schemas-microsoft-com:office:office" xmlns:oel="http://schemas.microsoft.com/office/2019/extlst" xmlns:r="http://schemas.openxmlformats.org/officeDocument/2006/relationships" xmlns:m="http://schemas.openxmlformats.org/officeDocument/2006/math" xmlns:v="urn:schemas-microsoft-com:vml" xmlns:wp14="http://schemas.microsoft.com/office/word/2010/wordprocessingDrawing" xmlns:wp="http://schemas.openxmlformats.org/drawingml/2006/wordprocessingDrawing" xmlns:w10="urn:schemas-microsoft-com:office:word" xmlns:w="http://schemas.openxmlformats.org/wordprocessingml/2006/main" xmlns:w14="http://schemas.microsoft.com/office/word/2010/wordml" xmlns:w15="http://schemas.microsoft.com/office/word/2012/wordml" xmlns:w16cex="http://schemas.microsoft.com/office/word/2018/wordml/cex" xmlns:w16cid="http://schemas.microsoft.com/office/word/2016/wordml/cid" xmlns:w16="http://schemas.microsoft.com/office/word/2018/wordml" xmlns:w16sdtdh="http://schemas.microsoft.com/office/word/2020/wordml/sdtdatahash" xmlns:w16se="http://schemas.microsoft.com/office/word/2015/wordml/symex" xmlns:wpg="http://schemas.microsoft.com/office/word/2010/wordprocessingGroup" xmlns:wpi="http://schemas.microsoft.com/office/word/2010/wordprocessingInk" xmlns:wne="http://schemas.microsoft.com/office/word/2006/wordml" xmlns:wps="http://schemas.microsoft.com/office/word/2010/wordprocessingShape" mc:Ignorable="w14 w15 w16se w16cid w16 w16cex w16sdtdh wp14">
-  <w15:person w15:author="Geyer, Grace">
-    <w15:presenceInfo w15:providerId="AD" w15:userId="S::ggeyer@sans.edu::845ee84d-781e-45da-a35b-a20ad2266978"/>
-  </w15:person>
-  <w15:person w15:author="Jonathan Trowbridge">
-    <w15:presenceInfo w15:providerId="Windows Live" w15:userId="a982f157df197a1b"/>
-  </w15:person>
-</w15:people>
 </file>
 
 <file path=word/styles.xml><?xml version="1.0" encoding="utf-8"?>
@@ -5210,42 +4289,10 @@
 </file>
 
 <file path=customXml/item1.xml><?xml version="1.0" encoding="utf-8"?>
-<?mso-contentType ?>
-<FormTemplates xmlns="http://schemas.microsoft.com/sharepoint/v3/contenttype/forms">
-  <Display>DocumentLibraryForm</Display>
-  <Edit>DocumentLibraryForm</Edit>
-  <New>DocumentLibraryForm</New>
-</FormTemplates>
+<b:Sources xmlns:b="http://schemas.openxmlformats.org/officeDocument/2006/bibliography" xmlns="http://schemas.openxmlformats.org/officeDocument/2006/bibliography" SelectedStyle="\APASixthEditionOfficeOnline.xsl" StyleName="APA" Version="6"/>
 </file>
 
 <file path=customXml/item2.xml><?xml version="1.0" encoding="utf-8"?>
-<p:properties xmlns:p="http://schemas.microsoft.com/office/2006/metadata/properties" xmlns:xsi="http://www.w3.org/2001/XMLSchema-instance" xmlns:pc="http://schemas.microsoft.com/office/infopath/2007/PartnerControls">
-  <documentManagement>
-    <_ip_UnifiedCompliancePolicyUIAction xmlns="http://schemas.microsoft.com/sharepoint/v3" xsi:nil="true"/>
-    <_ip_UnifiedCompliancePolicyProperties xmlns="http://schemas.microsoft.com/sharepoint/v3" xsi:nil="true"/>
-    <TaxCatchAll xmlns="230e9df3-be65-4c73-a93b-d1236ebd677e" xsi:nil="true"/>
-    <ImageTagsTaxHTField xmlns="71af3243-3dd4-4a8d-8c0d-dd76da1f02a5">
-      <Terms xmlns="http://schemas.microsoft.com/office/infopath/2007/PartnerControls"/>
-    </ImageTagsTaxHTField>
-    <Image xmlns="71af3243-3dd4-4a8d-8c0d-dd76da1f02a5">
-      <Url xsi:nil="true"/>
-      <Description xsi:nil="true"/>
-    </Image>
-    <Status xmlns="71af3243-3dd4-4a8d-8c0d-dd76da1f02a5">Not started</Status>
-    <Background xmlns="71af3243-3dd4-4a8d-8c0d-dd76da1f02a5">false</Background>
-    <MediaServiceKeyPoints xmlns="71af3243-3dd4-4a8d-8c0d-dd76da1f02a5" xsi:nil="true"/>
-    <SharedWithUsers xmlns="16c05727-aa75-4e4a-9b5f-8a80a1165891">
-      <UserInfo>
-        <DisplayName/>
-        <AccountId xsi:nil="true"/>
-        <AccountType/>
-      </UserInfo>
-    </SharedWithUsers>
-  </documentManagement>
-</p:properties>
-</file>
-
-<file path=customXml/item3.xml><?xml version="1.0" encoding="utf-8"?>
 <ct:contentTypeSchema xmlns:ct="http://schemas.microsoft.com/office/2006/metadata/contentType" xmlns:ma="http://schemas.microsoft.com/office/2006/metadata/properties/metaAttributes" ct:_="" ma:_="" ma:contentTypeName="Document" ma:contentTypeID="0x01010079F111ED35F8CC479449609E8A0923A6" ma:contentTypeVersion="30" ma:contentTypeDescription="Create a new document." ma:contentTypeScope="" ma:versionID="cec0622158e8f13124e9e8fd4de31bd1">
   <xsd:schema xmlns:xsd="http://www.w3.org/2001/XMLSchema" xmlns:xs="http://www.w3.org/2001/XMLSchema" xmlns:p="http://schemas.microsoft.com/office/2006/metadata/properties" xmlns:ns1="http://schemas.microsoft.com/sharepoint/v3" xmlns:ns2="71af3243-3dd4-4a8d-8c0d-dd76da1f02a5" xmlns:ns3="16c05727-aa75-4e4a-9b5f-8a80a1165891" xmlns:ns4="230e9df3-be65-4c73-a93b-d1236ebd677e" targetNamespace="http://schemas.microsoft.com/office/2006/metadata/properties" ma:root="true" ma:fieldsID="3b52f30ab005d15df08657af532e6e38" ns1:_="" ns2:_="" ns3:_="" ns4:_="">
     <xsd:import namespace="http://schemas.microsoft.com/sharepoint/v3"/>
@@ -5563,32 +4610,51 @@
 </ct:contentTypeSchema>
 </file>
 
+<file path=customXml/item3.xml><?xml version="1.0" encoding="utf-8"?>
+<p:properties xmlns:p="http://schemas.microsoft.com/office/2006/metadata/properties" xmlns:xsi="http://www.w3.org/2001/XMLSchema-instance" xmlns:pc="http://schemas.microsoft.com/office/infopath/2007/PartnerControls">
+  <documentManagement>
+    <_ip_UnifiedCompliancePolicyUIAction xmlns="http://schemas.microsoft.com/sharepoint/v3" xsi:nil="true"/>
+    <_ip_UnifiedCompliancePolicyProperties xmlns="http://schemas.microsoft.com/sharepoint/v3" xsi:nil="true"/>
+    <TaxCatchAll xmlns="230e9df3-be65-4c73-a93b-d1236ebd677e" xsi:nil="true"/>
+    <ImageTagsTaxHTField xmlns="71af3243-3dd4-4a8d-8c0d-dd76da1f02a5">
+      <Terms xmlns="http://schemas.microsoft.com/office/infopath/2007/PartnerControls"/>
+    </ImageTagsTaxHTField>
+    <Image xmlns="71af3243-3dd4-4a8d-8c0d-dd76da1f02a5">
+      <Url xsi:nil="true"/>
+      <Description xsi:nil="true"/>
+    </Image>
+    <Status xmlns="71af3243-3dd4-4a8d-8c0d-dd76da1f02a5">Not started</Status>
+    <Background xmlns="71af3243-3dd4-4a8d-8c0d-dd76da1f02a5">false</Background>
+    <MediaServiceKeyPoints xmlns="71af3243-3dd4-4a8d-8c0d-dd76da1f02a5" xsi:nil="true"/>
+    <SharedWithUsers xmlns="16c05727-aa75-4e4a-9b5f-8a80a1165891">
+      <UserInfo>
+        <DisplayName/>
+        <AccountId xsi:nil="true"/>
+        <AccountType/>
+      </UserInfo>
+    </SharedWithUsers>
+  </documentManagement>
+</p:properties>
+</file>
+
 <file path=customXml/item4.xml><?xml version="1.0" encoding="utf-8"?>
-<b:Sources xmlns:b="http://schemas.openxmlformats.org/officeDocument/2006/bibliography" xmlns="http://schemas.openxmlformats.org/officeDocument/2006/bibliography" SelectedStyle="\APASixthEditionOfficeOnline.xsl" StyleName="APA" Version="6"/>
+<?mso-contentType ?>
+<FormTemplates xmlns="http://schemas.microsoft.com/sharepoint/v3/contenttype/forms">
+  <Display>DocumentLibraryForm</Display>
+  <Edit>DocumentLibraryForm</Edit>
+  <New>DocumentLibraryForm</New>
+</FormTemplates>
 </file>
 
 <file path=customXml/itemProps1.xml><?xml version="1.0" encoding="utf-8"?>
-<ds:datastoreItem xmlns:ds="http://schemas.openxmlformats.org/officeDocument/2006/customXml" ds:itemID="{F8158BE5-FF4A-47EA-ABCC-F2FC8C69734F}">
+<ds:datastoreItem xmlns:ds="http://schemas.openxmlformats.org/officeDocument/2006/customXml" ds:itemID="{ACEC7394-217C-4375-B6B3-36DC985B7200}">
   <ds:schemaRefs>
-    <ds:schemaRef ds:uri="http://schemas.microsoft.com/sharepoint/v3/contenttype/forms"/>
+    <ds:schemaRef ds:uri="http://schemas.openxmlformats.org/officeDocument/2006/bibliography"/>
   </ds:schemaRefs>
 </ds:datastoreItem>
 </file>
 
 <file path=customXml/itemProps2.xml><?xml version="1.0" encoding="utf-8"?>
-<ds:datastoreItem xmlns:ds="http://schemas.openxmlformats.org/officeDocument/2006/customXml" ds:itemID="{2FA1C4FC-8415-4BF3-9F42-41DE68C426A1}">
-  <ds:schemaRefs>
-    <ds:schemaRef ds:uri="http://schemas.microsoft.com/office/2006/metadata/properties"/>
-    <ds:schemaRef ds:uri="http://schemas.microsoft.com/office/infopath/2007/PartnerControls"/>
-    <ds:schemaRef ds:uri="http://schemas.microsoft.com/sharepoint/v3"/>
-    <ds:schemaRef ds:uri="230e9df3-be65-4c73-a93b-d1236ebd677e"/>
-    <ds:schemaRef ds:uri="71af3243-3dd4-4a8d-8c0d-dd76da1f02a5"/>
-    <ds:schemaRef ds:uri="16c05727-aa75-4e4a-9b5f-8a80a1165891"/>
-  </ds:schemaRefs>
-</ds:datastoreItem>
-</file>
-
-<file path=customXml/itemProps3.xml><?xml version="1.0" encoding="utf-8"?>
 <ds:datastoreItem xmlns:ds="http://schemas.openxmlformats.org/officeDocument/2006/customXml" ds:itemID="{E334ADCA-0391-45BE-A0B8-AA9AA9016254}">
   <ds:schemaRefs>
     <ds:schemaRef ds:uri="http://schemas.microsoft.com/office/2006/metadata/contentType"/>
@@ -5609,10 +4675,23 @@
 </ds:datastoreItem>
 </file>
 
+<file path=customXml/itemProps3.xml><?xml version="1.0" encoding="utf-8"?>
+<ds:datastoreItem xmlns:ds="http://schemas.openxmlformats.org/officeDocument/2006/customXml" ds:itemID="{2FA1C4FC-8415-4BF3-9F42-41DE68C426A1}">
+  <ds:schemaRefs>
+    <ds:schemaRef ds:uri="http://schemas.microsoft.com/office/2006/metadata/properties"/>
+    <ds:schemaRef ds:uri="http://schemas.microsoft.com/office/infopath/2007/PartnerControls"/>
+    <ds:schemaRef ds:uri="http://schemas.microsoft.com/sharepoint/v3"/>
+    <ds:schemaRef ds:uri="230e9df3-be65-4c73-a93b-d1236ebd677e"/>
+    <ds:schemaRef ds:uri="71af3243-3dd4-4a8d-8c0d-dd76da1f02a5"/>
+    <ds:schemaRef ds:uri="16c05727-aa75-4e4a-9b5f-8a80a1165891"/>
+  </ds:schemaRefs>
+</ds:datastoreItem>
+</file>
+
 <file path=customXml/itemProps4.xml><?xml version="1.0" encoding="utf-8"?>
-<ds:datastoreItem xmlns:ds="http://schemas.openxmlformats.org/officeDocument/2006/customXml" ds:itemID="{ACEC7394-217C-4375-B6B3-36DC985B7200}">
+<ds:datastoreItem xmlns:ds="http://schemas.openxmlformats.org/officeDocument/2006/customXml" ds:itemID="{F8158BE5-FF4A-47EA-ABCC-F2FC8C69734F}">
   <ds:schemaRefs>
-    <ds:schemaRef ds:uri="http://schemas.openxmlformats.org/officeDocument/2006/bibliography"/>
+    <ds:schemaRef ds:uri="http://schemas.microsoft.com/sharepoint/v3/contenttype/forms"/>
   </ds:schemaRefs>
 </ds:datastoreItem>
 </file>

</xml_diff>

<commit_message>
Added in progress OSCP certification
</commit_message>
<xml_diff>
--- a/downloads/Jonathan_Trowbridge_Resume_(2025).docx
+++ b/downloads/Jonathan_Trowbridge_Resume_(2025).docx
@@ -177,7 +177,7 @@
         <w:rPr>
           <w:color w:val="000000" w:themeColor="text1"/>
         </w:rPr>
-        <w:t>, GSEC, GFACT), Capture the Flag (CTF) events, and TryHackMe labs. Brings a strong foundation in full-stack development, secure coding practices, and vulnerability analysis. Recognized for leadership, mentorship, and cross-functional collaboration, with a strategic approach to system design and a strong commitment to continuous learning in cybersecurity.</w:t>
+        <w:t>, GSEC, GFACT), Capture the Flag (CTF) events, and TryHackMe labs. Brings a strong foundation in full-stack development, secure coding practices, and vulnerability analysis. Recognized for leadership, mentorship, cross-functional collaboration, and a strong commitment to continuous learning in cybersecurity.</w:t>
       </w:r>
     </w:p>
     <w:p>
@@ -327,7 +327,14 @@
           <w:color w:val="000000" w:themeColor="text1"/>
           <w:sz w:val="22"/>
         </w:rPr>
-        <w:t>Enterprise Penetration Testing (</w:t>
+        <w:t>Offensive Security Certified Professional</w:t>
+      </w:r>
+      <w:r>
+        <w:rPr>
+          <w:color w:val="000000" w:themeColor="text1"/>
+          <w:sz w:val="22"/>
+        </w:rPr>
+        <w:t xml:space="preserve"> (</w:t>
       </w:r>
       <w:r>
         <w:rPr>
@@ -336,21 +343,21 @@
           <w:color w:val="000000" w:themeColor="text1"/>
           <w:sz w:val="22"/>
         </w:rPr>
-        <w:t>GPEN</w:t>
-      </w:r>
-      <w:r>
-        <w:rPr>
-          <w:color w:val="000000" w:themeColor="text1"/>
-          <w:sz w:val="22"/>
-        </w:rPr>
-        <w:t>)</w:t>
-      </w:r>
-      <w:r>
-        <w:rPr>
-          <w:color w:val="000000" w:themeColor="text1"/>
-          <w:sz w:val="22"/>
-        </w:rPr>
-        <w:t xml:space="preserve"> | SANS Technology Institute</w:t>
+        <w:t>OSCP</w:t>
+      </w:r>
+      <w:r>
+        <w:rPr>
+          <w:color w:val="000000" w:themeColor="text1"/>
+          <w:sz w:val="22"/>
+        </w:rPr>
+        <w:t xml:space="preserve">) | </w:t>
+      </w:r>
+      <w:r>
+        <w:rPr>
+          <w:color w:val="000000" w:themeColor="text1"/>
+          <w:sz w:val="22"/>
+        </w:rPr>
+        <w:t>OffSec</w:t>
       </w:r>
       <w:r>
         <w:rPr>
@@ -364,7 +371,14 @@
           <w:color w:val="000000" w:themeColor="text1"/>
           <w:sz w:val="22"/>
         </w:rPr>
-        <w:t>Jun. 2025</w:t>
+        <w:t>Expected Aug</w:t>
+      </w:r>
+      <w:r>
+        <w:rPr>
+          <w:color w:val="000000" w:themeColor="text1"/>
+          <w:sz w:val="22"/>
+        </w:rPr>
+        <w:t>. 2025</w:t>
       </w:r>
     </w:p>
     <w:p>
@@ -381,7 +395,7 @@
           <w:color w:val="000000" w:themeColor="text1"/>
           <w:sz w:val="22"/>
         </w:rPr>
-        <w:t>Security Incident Handling &amp; Hacker Exploits (</w:t>
+        <w:t>Enterprise Penetration Testing (</w:t>
       </w:r>
       <w:r>
         <w:rPr>
@@ -390,7 +404,7 @@
           <w:color w:val="000000" w:themeColor="text1"/>
           <w:sz w:val="22"/>
         </w:rPr>
-        <w:t>GCIH</w:t>
+        <w:t>GPEN</w:t>
       </w:r>
       <w:r>
         <w:rPr>
@@ -418,7 +432,7 @@
           <w:color w:val="000000" w:themeColor="text1"/>
           <w:sz w:val="22"/>
         </w:rPr>
-        <w:t>Apr. 2025</w:t>
+        <w:t>Jun. 2025</w:t>
       </w:r>
     </w:p>
     <w:p>
@@ -435,7 +449,7 @@
           <w:color w:val="000000" w:themeColor="text1"/>
           <w:sz w:val="22"/>
         </w:rPr>
-        <w:t>Security Essentials (</w:t>
+        <w:t>Security Incident Handling &amp; Hacker Exploits (</w:t>
       </w:r>
       <w:r>
         <w:rPr>
@@ -444,7 +458,7 @@
           <w:color w:val="000000" w:themeColor="text1"/>
           <w:sz w:val="22"/>
         </w:rPr>
-        <w:t>GSEC</w:t>
+        <w:t>GCIH</w:t>
       </w:r>
       <w:r>
         <w:rPr>
@@ -472,7 +486,7 @@
           <w:color w:val="000000" w:themeColor="text1"/>
           <w:sz w:val="22"/>
         </w:rPr>
-        <w:t>Feb. 2025</w:t>
+        <w:t>Apr. 2025</w:t>
       </w:r>
     </w:p>
     <w:p>
@@ -489,7 +503,7 @@
           <w:color w:val="000000" w:themeColor="text1"/>
           <w:sz w:val="22"/>
         </w:rPr>
-        <w:t>Security Foundations (</w:t>
+        <w:t>Security Essentials (</w:t>
       </w:r>
       <w:r>
         <w:rPr>
@@ -498,6 +512,60 @@
           <w:color w:val="000000" w:themeColor="text1"/>
           <w:sz w:val="22"/>
         </w:rPr>
+        <w:t>GSEC</w:t>
+      </w:r>
+      <w:r>
+        <w:rPr>
+          <w:color w:val="000000" w:themeColor="text1"/>
+          <w:sz w:val="22"/>
+        </w:rPr>
+        <w:t>)</w:t>
+      </w:r>
+      <w:r>
+        <w:rPr>
+          <w:color w:val="000000" w:themeColor="text1"/>
+          <w:sz w:val="22"/>
+        </w:rPr>
+        <w:t xml:space="preserve"> | SANS Technology Institute</w:t>
+      </w:r>
+      <w:r>
+        <w:rPr>
+          <w:color w:val="000000" w:themeColor="text1"/>
+          <w:sz w:val="22"/>
+        </w:rPr>
+        <w:tab/>
+      </w:r>
+      <w:r>
+        <w:rPr>
+          <w:color w:val="000000" w:themeColor="text1"/>
+          <w:sz w:val="22"/>
+        </w:rPr>
+        <w:t>Feb. 2025</w:t>
+      </w:r>
+    </w:p>
+    <w:p>
+      <w:pPr>
+        <w:pStyle w:val="List"/>
+        <w:spacing w:line="240" w:lineRule="auto"/>
+        <w:rPr>
+          <w:color w:val="000000" w:themeColor="text1"/>
+          <w:sz w:val="22"/>
+        </w:rPr>
+      </w:pPr>
+      <w:r>
+        <w:rPr>
+          <w:color w:val="000000" w:themeColor="text1"/>
+          <w:sz w:val="22"/>
+        </w:rPr>
+        <w:t>Security Foundations (</w:t>
+      </w:r>
+      <w:r>
+        <w:rPr>
+          <w:b/>
+          <w:bCs/>
+          <w:color w:val="000000" w:themeColor="text1"/>
+          <w:sz w:val="22"/>
+        </w:rPr>
         <w:t>GFACT</w:t>
       </w:r>
       <w:r>
@@ -519,21 +587,7 @@
           <w:color w:val="000000" w:themeColor="text1"/>
           <w:sz w:val="22"/>
         </w:rPr>
-        <w:t>Dec</w:t>
-      </w:r>
-      <w:r>
-        <w:rPr>
-          <w:color w:val="000000" w:themeColor="text1"/>
-          <w:sz w:val="22"/>
-        </w:rPr>
-        <w:t>. 202</w:t>
-      </w:r>
-      <w:r>
-        <w:rPr>
-          <w:color w:val="000000" w:themeColor="text1"/>
-          <w:sz w:val="22"/>
-        </w:rPr>
-        <w:t>4</w:t>
+        <w:t>Dec. 2024</w:t>
       </w:r>
     </w:p>
     <w:p>
@@ -4289,7 +4343,30 @@
 </file>
 
 <file path=customXml/item1.xml><?xml version="1.0" encoding="utf-8"?>
-<b:Sources xmlns:b="http://schemas.openxmlformats.org/officeDocument/2006/bibliography" xmlns="http://schemas.openxmlformats.org/officeDocument/2006/bibliography" SelectedStyle="\APASixthEditionOfficeOnline.xsl" StyleName="APA" Version="6"/>
+<p:properties xmlns:p="http://schemas.microsoft.com/office/2006/metadata/properties" xmlns:xsi="http://www.w3.org/2001/XMLSchema-instance" xmlns:pc="http://schemas.microsoft.com/office/infopath/2007/PartnerControls">
+  <documentManagement>
+    <_ip_UnifiedCompliancePolicyUIAction xmlns="http://schemas.microsoft.com/sharepoint/v3" xsi:nil="true"/>
+    <_ip_UnifiedCompliancePolicyProperties xmlns="http://schemas.microsoft.com/sharepoint/v3" xsi:nil="true"/>
+    <TaxCatchAll xmlns="230e9df3-be65-4c73-a93b-d1236ebd677e" xsi:nil="true"/>
+    <ImageTagsTaxHTField xmlns="71af3243-3dd4-4a8d-8c0d-dd76da1f02a5">
+      <Terms xmlns="http://schemas.microsoft.com/office/infopath/2007/PartnerControls"/>
+    </ImageTagsTaxHTField>
+    <Image xmlns="71af3243-3dd4-4a8d-8c0d-dd76da1f02a5">
+      <Url xsi:nil="true"/>
+      <Description xsi:nil="true"/>
+    </Image>
+    <Status xmlns="71af3243-3dd4-4a8d-8c0d-dd76da1f02a5">Not started</Status>
+    <Background xmlns="71af3243-3dd4-4a8d-8c0d-dd76da1f02a5">false</Background>
+    <MediaServiceKeyPoints xmlns="71af3243-3dd4-4a8d-8c0d-dd76da1f02a5" xsi:nil="true"/>
+    <SharedWithUsers xmlns="16c05727-aa75-4e4a-9b5f-8a80a1165891">
+      <UserInfo>
+        <DisplayName/>
+        <AccountId xsi:nil="true"/>
+        <AccountType/>
+      </UserInfo>
+    </SharedWithUsers>
+  </documentManagement>
+</p:properties>
 </file>
 
 <file path=customXml/item2.xml><?xml version="1.0" encoding="utf-8"?>
@@ -4611,30 +4688,7 @@
 </file>
 
 <file path=customXml/item3.xml><?xml version="1.0" encoding="utf-8"?>
-<p:properties xmlns:p="http://schemas.microsoft.com/office/2006/metadata/properties" xmlns:xsi="http://www.w3.org/2001/XMLSchema-instance" xmlns:pc="http://schemas.microsoft.com/office/infopath/2007/PartnerControls">
-  <documentManagement>
-    <_ip_UnifiedCompliancePolicyUIAction xmlns="http://schemas.microsoft.com/sharepoint/v3" xsi:nil="true"/>
-    <_ip_UnifiedCompliancePolicyProperties xmlns="http://schemas.microsoft.com/sharepoint/v3" xsi:nil="true"/>
-    <TaxCatchAll xmlns="230e9df3-be65-4c73-a93b-d1236ebd677e" xsi:nil="true"/>
-    <ImageTagsTaxHTField xmlns="71af3243-3dd4-4a8d-8c0d-dd76da1f02a5">
-      <Terms xmlns="http://schemas.microsoft.com/office/infopath/2007/PartnerControls"/>
-    </ImageTagsTaxHTField>
-    <Image xmlns="71af3243-3dd4-4a8d-8c0d-dd76da1f02a5">
-      <Url xsi:nil="true"/>
-      <Description xsi:nil="true"/>
-    </Image>
-    <Status xmlns="71af3243-3dd4-4a8d-8c0d-dd76da1f02a5">Not started</Status>
-    <Background xmlns="71af3243-3dd4-4a8d-8c0d-dd76da1f02a5">false</Background>
-    <MediaServiceKeyPoints xmlns="71af3243-3dd4-4a8d-8c0d-dd76da1f02a5" xsi:nil="true"/>
-    <SharedWithUsers xmlns="16c05727-aa75-4e4a-9b5f-8a80a1165891">
-      <UserInfo>
-        <DisplayName/>
-        <AccountId xsi:nil="true"/>
-        <AccountType/>
-      </UserInfo>
-    </SharedWithUsers>
-  </documentManagement>
-</p:properties>
+<b:Sources xmlns:b="http://schemas.openxmlformats.org/officeDocument/2006/bibliography" xmlns="http://schemas.openxmlformats.org/officeDocument/2006/bibliography" SelectedStyle="\APASixthEditionOfficeOnline.xsl" StyleName="APA" Version="6"/>
 </file>
 
 <file path=customXml/item4.xml><?xml version="1.0" encoding="utf-8"?>
@@ -4647,9 +4701,14 @@
 </file>
 
 <file path=customXml/itemProps1.xml><?xml version="1.0" encoding="utf-8"?>
-<ds:datastoreItem xmlns:ds="http://schemas.openxmlformats.org/officeDocument/2006/customXml" ds:itemID="{ACEC7394-217C-4375-B6B3-36DC985B7200}">
+<ds:datastoreItem xmlns:ds="http://schemas.openxmlformats.org/officeDocument/2006/customXml" ds:itemID="{2FA1C4FC-8415-4BF3-9F42-41DE68C426A1}">
   <ds:schemaRefs>
-    <ds:schemaRef ds:uri="http://schemas.openxmlformats.org/officeDocument/2006/bibliography"/>
+    <ds:schemaRef ds:uri="http://schemas.microsoft.com/office/2006/metadata/properties"/>
+    <ds:schemaRef ds:uri="http://schemas.microsoft.com/office/infopath/2007/PartnerControls"/>
+    <ds:schemaRef ds:uri="http://schemas.microsoft.com/sharepoint/v3"/>
+    <ds:schemaRef ds:uri="230e9df3-be65-4c73-a93b-d1236ebd677e"/>
+    <ds:schemaRef ds:uri="71af3243-3dd4-4a8d-8c0d-dd76da1f02a5"/>
+    <ds:schemaRef ds:uri="16c05727-aa75-4e4a-9b5f-8a80a1165891"/>
   </ds:schemaRefs>
 </ds:datastoreItem>
 </file>
@@ -4676,14 +4735,9 @@
 </file>
 
 <file path=customXml/itemProps3.xml><?xml version="1.0" encoding="utf-8"?>
-<ds:datastoreItem xmlns:ds="http://schemas.openxmlformats.org/officeDocument/2006/customXml" ds:itemID="{2FA1C4FC-8415-4BF3-9F42-41DE68C426A1}">
+<ds:datastoreItem xmlns:ds="http://schemas.openxmlformats.org/officeDocument/2006/customXml" ds:itemID="{ACEC7394-217C-4375-B6B3-36DC985B7200}">
   <ds:schemaRefs>
-    <ds:schemaRef ds:uri="http://schemas.microsoft.com/office/2006/metadata/properties"/>
-    <ds:schemaRef ds:uri="http://schemas.microsoft.com/office/infopath/2007/PartnerControls"/>
-    <ds:schemaRef ds:uri="http://schemas.microsoft.com/sharepoint/v3"/>
-    <ds:schemaRef ds:uri="230e9df3-be65-4c73-a93b-d1236ebd677e"/>
-    <ds:schemaRef ds:uri="71af3243-3dd4-4a8d-8c0d-dd76da1f02a5"/>
-    <ds:schemaRef ds:uri="16c05727-aa75-4e4a-9b5f-8a80a1165891"/>
+    <ds:schemaRef ds:uri="http://schemas.openxmlformats.org/officeDocument/2006/bibliography"/>
   </ds:schemaRefs>
 </ds:datastoreItem>
 </file>

</xml_diff>